<commit_message>
some modification was done in system evaluation and performance requirement
</commit_message>
<xml_diff>
--- a/Document/Riya_Shrestha/System Evaluation.docx
+++ b/Document/Riya_Shrestha/System Evaluation.docx
@@ -25,7 +25,21 @@
           <w:rFonts w:asciiTheme="minorHAnsi" w:hAnsiTheme="minorHAnsi" w:cstheme="minorHAnsi"/>
           <w:szCs w:val="32"/>
         </w:rPr>
-        <w:t>7 System Evaluation</w:t>
+        <w:t>7</w:t>
+      </w:r>
+      <w:r>
+        <w:rPr>
+          <w:rFonts w:asciiTheme="minorHAnsi" w:hAnsiTheme="minorHAnsi" w:cstheme="minorHAnsi"/>
+          <w:szCs w:val="32"/>
+        </w:rPr>
+        <w:t xml:space="preserve">. </w:t>
+      </w:r>
+      <w:r>
+        <w:rPr>
+          <w:rFonts w:asciiTheme="minorHAnsi" w:hAnsiTheme="minorHAnsi" w:cstheme="minorHAnsi"/>
+          <w:szCs w:val="32"/>
+        </w:rPr>
+        <w:t xml:space="preserve"> System Evaluation</w:t>
       </w:r>
     </w:p>
     <w:p>
@@ -79,7 +93,6 @@
           <w:rFonts w:ascii="Helvetica" w:hAnsi="Helvetica"/>
           <w:color w:val="333333"/>
           <w:shd w:val="clear" w:color="auto" w:fill="FFFFFF"/>
-          <w:lang w:val="en-US"/>
         </w:rPr>
       </w:pPr>
       <w:r>
@@ -87,7 +100,6 @@
           <w:rFonts w:ascii="Helvetica" w:hAnsi="Helvetica"/>
           <w:color w:val="333333"/>
           <w:shd w:val="clear" w:color="auto" w:fill="FFFFFF"/>
-          <w:lang w:val="en-US"/>
         </w:rPr>
         <w:t>The quality of a user's experience when dealing with items or systems, such as websites, software, devices, or apps, is referred to as usability.</w:t>
       </w:r>
@@ -100,7 +112,6 @@
           <w:rFonts w:ascii="Helvetica" w:hAnsi="Helvetica"/>
           <w:color w:val="333333"/>
           <w:shd w:val="clear" w:color="auto" w:fill="FFFFFF"/>
-          <w:lang w:val="en-US"/>
         </w:rPr>
       </w:pPr>
       <w:r>
@@ -108,7 +119,6 @@
           <w:rFonts w:ascii="Helvetica" w:hAnsi="Helvetica"/>
           <w:color w:val="333333"/>
           <w:shd w:val="clear" w:color="auto" w:fill="FFFFFF"/>
-          <w:lang w:val="en-US"/>
         </w:rPr>
         <w:t>The purpose of usability testing is to see how well people can understand and utilize a product to achieve their objectives. It also relates to user satisfaction with the procedure.</w:t>
       </w:r>
@@ -121,7 +131,6 @@
           <w:rFonts w:ascii="Helvetica" w:hAnsi="Helvetica"/>
           <w:color w:val="333333"/>
           <w:shd w:val="clear" w:color="auto" w:fill="FFFFFF"/>
-          <w:lang w:val="en-US"/>
         </w:rPr>
       </w:pPr>
     </w:p>
@@ -133,7 +142,6 @@
           <w:rFonts w:ascii="Helvetica" w:hAnsi="Helvetica"/>
           <w:color w:val="333333"/>
           <w:shd w:val="clear" w:color="auto" w:fill="FFFFFF"/>
-          <w:lang w:val="en-US"/>
         </w:rPr>
       </w:pPr>
     </w:p>
@@ -145,31 +153,6 @@
           <w:rFonts w:ascii="Helvetica" w:hAnsi="Helvetica"/>
           <w:color w:val="333333"/>
           <w:shd w:val="clear" w:color="auto" w:fill="FFFFFF"/>
-          <w:lang w:val="en-US"/>
-        </w:rPr>
-      </w:pPr>
-    </w:p>
-    <w:p>
-      <w:pPr>
-        <w:pStyle w:val="Title"/>
-        <w:jc w:val="left"/>
-        <w:rPr>
-          <w:rFonts w:ascii="Helvetica" w:hAnsi="Helvetica"/>
-          <w:color w:val="333333"/>
-          <w:shd w:val="clear" w:color="auto" w:fill="FFFFFF"/>
-          <w:lang w:val="en-US"/>
-        </w:rPr>
-      </w:pPr>
-    </w:p>
-    <w:p>
-      <w:pPr>
-        <w:pStyle w:val="Title"/>
-        <w:jc w:val="left"/>
-        <w:rPr>
-          <w:rFonts w:ascii="Helvetica" w:hAnsi="Helvetica"/>
-          <w:color w:val="333333"/>
-          <w:shd w:val="clear" w:color="auto" w:fill="FFFFFF"/>
-          <w:lang w:val="en-US"/>
         </w:rPr>
       </w:pPr>
     </w:p>
@@ -199,14 +182,12 @@
               <w:rPr>
                 <w:rFonts w:asciiTheme="minorHAnsi" w:hAnsiTheme="minorHAnsi" w:cstheme="minorHAnsi"/>
                 <w:szCs w:val="32"/>
-                <w:lang w:val="en-US"/>
               </w:rPr>
             </w:pPr>
             <w:r>
               <w:rPr>
                 <w:rFonts w:asciiTheme="minorHAnsi" w:hAnsiTheme="minorHAnsi" w:cstheme="minorHAnsi"/>
                 <w:szCs w:val="32"/>
-                <w:lang w:val="en-US"/>
               </w:rPr>
               <w:t>S.N</w:t>
             </w:r>
@@ -223,7 +204,6 @@
               <w:rPr>
                 <w:rFonts w:asciiTheme="minorHAnsi" w:hAnsiTheme="minorHAnsi" w:cstheme="minorHAnsi"/>
                 <w:szCs w:val="32"/>
-                <w:lang w:val="en-US"/>
               </w:rPr>
             </w:pPr>
             <w:r>
@@ -242,7 +222,6 @@
               <w:rPr>
                 <w:rFonts w:asciiTheme="minorHAnsi" w:hAnsiTheme="minorHAnsi" w:cstheme="minorHAnsi"/>
                 <w:szCs w:val="32"/>
-                <w:lang w:val="en-US"/>
               </w:rPr>
             </w:pPr>
             <w:r>
@@ -261,7 +240,6 @@
               <w:rPr>
                 <w:rFonts w:asciiTheme="minorHAnsi" w:hAnsiTheme="minorHAnsi" w:cstheme="minorHAnsi"/>
                 <w:szCs w:val="32"/>
-                <w:lang w:val="en-US"/>
               </w:rPr>
             </w:pPr>
             <w:r>
@@ -280,17 +258,10 @@
               <w:rPr>
                 <w:rFonts w:asciiTheme="minorHAnsi" w:hAnsiTheme="minorHAnsi" w:cstheme="minorHAnsi"/>
                 <w:szCs w:val="32"/>
-                <w:lang w:val="en-US"/>
-              </w:rPr>
-            </w:pPr>
-            <w:r>
-              <w:t>Result (Deskto</w:t>
-            </w:r>
-            <w:r>
-              <w:rPr>
-                <w:lang w:val="en-US"/>
-              </w:rPr>
-              <w:t>p)</w:t>
+              </w:rPr>
+            </w:pPr>
+            <w:r>
+              <w:t>Result (Desktop)</w:t>
             </w:r>
           </w:p>
         </w:tc>
@@ -305,7 +276,6 @@
               <w:rPr>
                 <w:rFonts w:asciiTheme="minorHAnsi" w:hAnsiTheme="minorHAnsi" w:cstheme="minorHAnsi"/>
                 <w:szCs w:val="32"/>
-                <w:lang w:val="en-US"/>
               </w:rPr>
             </w:pPr>
             <w:r>
@@ -326,14 +296,12 @@
               <w:rPr>
                 <w:rFonts w:asciiTheme="minorHAnsi" w:hAnsiTheme="minorHAnsi" w:cstheme="minorHAnsi"/>
                 <w:szCs w:val="32"/>
-                <w:lang w:val="en-US"/>
               </w:rPr>
             </w:pPr>
             <w:r>
               <w:rPr>
                 <w:rFonts w:asciiTheme="minorHAnsi" w:hAnsiTheme="minorHAnsi" w:cstheme="minorHAnsi"/>
                 <w:szCs w:val="32"/>
-                <w:lang w:val="en-US"/>
               </w:rPr>
               <w:t>1.</w:t>
             </w:r>
@@ -350,25 +318,12 @@
               <w:rPr>
                 <w:rFonts w:asciiTheme="minorHAnsi" w:hAnsiTheme="minorHAnsi" w:cstheme="minorHAnsi"/>
                 <w:szCs w:val="32"/>
-                <w:lang w:val="en-US"/>
-              </w:rPr>
-            </w:pPr>
-            <w:r>
-              <w:t xml:space="preserve">Login to </w:t>
-            </w:r>
-            <w:r>
-              <w:rPr>
-                <w:lang w:val="en-US"/>
-              </w:rPr>
-              <w:t xml:space="preserve">the </w:t>
-            </w:r>
-            <w:r>
-              <w:t>dashboard (Administrator, Manager</w:t>
-            </w:r>
-            <w:r>
-              <w:rPr>
-                <w:lang w:val="en-US"/>
-              </w:rPr>
+              </w:rPr>
+            </w:pPr>
+            <w:r>
+              <w:t>Login to the dashboard (Administrator, Manager</w:t>
+            </w:r>
+            <w:r>
               <w:t>, Student</w:t>
             </w:r>
             <w:r>
@@ -386,16 +341,7 @@
               <w:jc w:val="left"/>
             </w:pPr>
             <w:r>
-              <w:t xml:space="preserve">•Navigate to </w:t>
-            </w:r>
-            <w:r>
-              <w:rPr>
-                <w:lang w:val="en-US"/>
-              </w:rPr>
-              <w:t xml:space="preserve">the </w:t>
-            </w:r>
-            <w:r>
-              <w:t xml:space="preserve">login page </w:t>
+              <w:t xml:space="preserve">•Navigate to the login page </w:t>
             </w:r>
           </w:p>
           <w:p>
@@ -405,7 +351,6 @@
               <w:rPr>
                 <w:rFonts w:asciiTheme="minorHAnsi" w:hAnsiTheme="minorHAnsi" w:cstheme="minorHAnsi"/>
                 <w:szCs w:val="32"/>
-                <w:lang w:val="en-US"/>
               </w:rPr>
             </w:pPr>
             <w:r>
@@ -424,13 +369,15 @@
               <w:rPr>
                 <w:rFonts w:asciiTheme="minorHAnsi" w:hAnsiTheme="minorHAnsi" w:cstheme="minorHAnsi"/>
                 <w:szCs w:val="32"/>
-                <w:lang w:val="en-US"/>
               </w:rPr>
             </w:pPr>
             <w:r>
               <w:t>The staff</w:t>
             </w:r>
             <w:r>
+              <w:t xml:space="preserve"> </w:t>
+            </w:r>
+            <w:r>
               <w:t>gets redirected to the dashboard</w:t>
             </w:r>
           </w:p>
@@ -446,7 +393,6 @@
               <w:rPr>
                 <w:rFonts w:asciiTheme="minorHAnsi" w:hAnsiTheme="minorHAnsi" w:cstheme="minorHAnsi"/>
                 <w:szCs w:val="32"/>
-                <w:lang w:val="en-US"/>
               </w:rPr>
             </w:pPr>
             <w:r>
@@ -465,7 +411,6 @@
               <w:rPr>
                 <w:rFonts w:asciiTheme="minorHAnsi" w:hAnsiTheme="minorHAnsi" w:cstheme="minorHAnsi"/>
                 <w:szCs w:val="32"/>
-                <w:lang w:val="en-US"/>
               </w:rPr>
             </w:pPr>
             <w:r>
@@ -486,14 +431,12 @@
               <w:rPr>
                 <w:rFonts w:asciiTheme="minorHAnsi" w:hAnsiTheme="minorHAnsi" w:cstheme="minorHAnsi"/>
                 <w:szCs w:val="32"/>
-                <w:lang w:val="en-US"/>
               </w:rPr>
             </w:pPr>
             <w:r>
               <w:rPr>
                 <w:rFonts w:asciiTheme="minorHAnsi" w:hAnsiTheme="minorHAnsi" w:cstheme="minorHAnsi"/>
                 <w:szCs w:val="32"/>
-                <w:lang w:val="en-US"/>
               </w:rPr>
               <w:t>2.</w:t>
             </w:r>
@@ -513,7 +456,6 @@
               <w:rPr>
                 <w:rFonts w:asciiTheme="minorHAnsi" w:hAnsiTheme="minorHAnsi" w:cstheme="minorHAnsi"/>
                 <w:szCs w:val="32"/>
-                <w:lang w:val="en-US"/>
               </w:rPr>
             </w:pPr>
             <w:r>
@@ -541,15 +483,10 @@
               <w:rPr>
                 <w:rFonts w:asciiTheme="minorHAnsi" w:hAnsiTheme="minorHAnsi" w:cstheme="minorHAnsi"/>
                 <w:szCs w:val="32"/>
-                <w:lang w:val="en-US"/>
-              </w:rPr>
-            </w:pPr>
-            <w:r>
-              <w:t xml:space="preserve">• Enter </w:t>
-            </w:r>
-            <w:r>
-              <w:lastRenderedPageBreak/>
-              <w:t>incorrect credentials</w:t>
+              </w:rPr>
+            </w:pPr>
+            <w:r>
+              <w:t>• Enter incorrect credentials</w:t>
             </w:r>
           </w:p>
         </w:tc>
@@ -564,22 +501,13 @@
               <w:rPr>
                 <w:rFonts w:asciiTheme="minorHAnsi" w:hAnsiTheme="minorHAnsi" w:cstheme="minorHAnsi"/>
                 <w:szCs w:val="32"/>
-                <w:lang w:val="en-US"/>
-              </w:rPr>
-            </w:pPr>
-            <w:r>
-              <w:rPr>
-                <w:lang w:val="en-US"/>
-              </w:rPr>
-              <w:lastRenderedPageBreak/>
+              </w:rPr>
+            </w:pPr>
+            <w:r>
               <w:t>The wrong</w:t>
             </w:r>
             <w:r>
-              <w:t xml:space="preserve"> username or password message </w:t>
-            </w:r>
-            <w:r>
-              <w:lastRenderedPageBreak/>
-              <w:t>should be displayed</w:t>
+              <w:t xml:space="preserve"> username or password message should be displayed</w:t>
             </w:r>
           </w:p>
         </w:tc>
@@ -594,11 +522,9 @@
               <w:rPr>
                 <w:rFonts w:asciiTheme="minorHAnsi" w:hAnsiTheme="minorHAnsi" w:cstheme="minorHAnsi"/>
                 <w:szCs w:val="32"/>
-                <w:lang w:val="en-US"/>
-              </w:rPr>
-            </w:pPr>
-            <w:r>
-              <w:lastRenderedPageBreak/>
+              </w:rPr>
+            </w:pPr>
+            <w:r>
               <w:t xml:space="preserve">Same as expected </w:t>
             </w:r>
           </w:p>
@@ -614,17 +540,10 @@
               <w:rPr>
                 <w:rFonts w:asciiTheme="minorHAnsi" w:hAnsiTheme="minorHAnsi" w:cstheme="minorHAnsi"/>
                 <w:szCs w:val="32"/>
-                <w:lang w:val="en-US"/>
-              </w:rPr>
-            </w:pPr>
-            <w:r>
-              <w:t>Same as expected</w:t>
-            </w:r>
-            <w:r>
-              <w:rPr>
-                <w:lang w:val="en-US"/>
-              </w:rPr>
-              <w:t>.</w:t>
+              </w:rPr>
+            </w:pPr>
+            <w:r>
+              <w:t>Same as expected.</w:t>
             </w:r>
           </w:p>
         </w:tc>
@@ -639,14 +558,8 @@
             <w:pPr>
               <w:pStyle w:val="Title"/>
               <w:jc w:val="left"/>
-              <w:rPr>
-                <w:lang w:val="en-US"/>
-              </w:rPr>
-            </w:pPr>
-            <w:r>
-              <w:rPr>
-                <w:lang w:val="en-US"/>
-              </w:rPr>
+            </w:pPr>
+            <w:r>
               <w:lastRenderedPageBreak/>
               <w:t>For administrator only</w:t>
             </w:r>
@@ -665,14 +578,12 @@
               <w:rPr>
                 <w:rFonts w:asciiTheme="minorHAnsi" w:hAnsiTheme="minorHAnsi" w:cstheme="minorHAnsi"/>
                 <w:szCs w:val="32"/>
-                <w:lang w:val="en-US"/>
               </w:rPr>
             </w:pPr>
             <w:r>
               <w:rPr>
                 <w:rFonts w:asciiTheme="minorHAnsi" w:hAnsiTheme="minorHAnsi" w:cstheme="minorHAnsi"/>
                 <w:szCs w:val="32"/>
-                <w:lang w:val="en-US"/>
               </w:rPr>
               <w:t>3.</w:t>
             </w:r>
@@ -698,9 +609,6 @@
             <w:pPr>
               <w:pStyle w:val="Title"/>
               <w:jc w:val="left"/>
-              <w:rPr>
-                <w:lang w:val="en-US"/>
-              </w:rPr>
             </w:pPr>
           </w:p>
         </w:tc>
@@ -714,7 +622,13 @@
               <w:jc w:val="left"/>
             </w:pPr>
             <w:r>
-              <w:t>• Navigate to Staff →AddStaff</w:t>
+              <w:t>• Navigate to Staff →Add</w:t>
+            </w:r>
+            <w:r>
+              <w:t xml:space="preserve"> </w:t>
+            </w:r>
+            <w:r>
+              <w:t>Staff</w:t>
             </w:r>
           </w:p>
           <w:p>
@@ -737,13 +651,7 @@
               <w:jc w:val="left"/>
             </w:pPr>
             <w:r>
-              <w:rPr>
-                <w:lang w:val="en-US"/>
-              </w:rPr>
-              <w:t>The new</w:t>
-            </w:r>
-            <w:r>
-              <w:t xml:space="preserve"> staff is added to the system</w:t>
+              <w:t>The new staff is added to the system</w:t>
             </w:r>
           </w:p>
         </w:tc>
@@ -788,14 +696,12 @@
               <w:rPr>
                 <w:rFonts w:asciiTheme="minorHAnsi" w:hAnsiTheme="minorHAnsi" w:cstheme="minorHAnsi"/>
                 <w:szCs w:val="32"/>
-                <w:lang w:val="en-US"/>
               </w:rPr>
             </w:pPr>
             <w:r>
               <w:rPr>
                 <w:rFonts w:asciiTheme="minorHAnsi" w:hAnsiTheme="minorHAnsi" w:cstheme="minorHAnsi"/>
                 <w:szCs w:val="32"/>
-                <w:lang w:val="en-US"/>
               </w:rPr>
               <w:t>4.</w:t>
             </w:r>
@@ -814,30 +720,15 @@
               <w:jc w:val="left"/>
             </w:pPr>
             <w:r>
-              <w:t>Add new staff(</w:t>
-            </w:r>
-            <w:r>
-              <w:rPr>
-                <w:lang w:val="en-US"/>
-              </w:rPr>
-              <w:t>in</w:t>
-            </w:r>
-            <w:r>
-              <w:t>valid password)</w:t>
-            </w:r>
-          </w:p>
-          <w:p>
-            <w:pPr>
-              <w:pStyle w:val="Title"/>
-              <w:jc w:val="left"/>
-              <w:rPr>
-                <w:lang w:val="en-US"/>
-              </w:rPr>
-            </w:pPr>
-            <w:r>
-              <w:rPr>
-                <w:lang w:val="en-US"/>
-              </w:rPr>
+              <w:t>Add new staff(invalid password)</w:t>
+            </w:r>
+          </w:p>
+          <w:p>
+            <w:pPr>
+              <w:pStyle w:val="Title"/>
+              <w:jc w:val="left"/>
+            </w:pPr>
+            <w:r>
               <w:t>(Administrator)</w:t>
             </w:r>
           </w:p>
@@ -861,25 +752,7 @@
               <w:jc w:val="left"/>
             </w:pPr>
             <w:r>
-              <w:t xml:space="preserve"> • Fill up details using </w:t>
-            </w:r>
-            <w:r>
-              <w:rPr>
-                <w:lang w:val="en-US"/>
-              </w:rPr>
-              <w:t xml:space="preserve">the </w:t>
-            </w:r>
-            <w:r>
-              <w:t xml:space="preserve">invalid password (less than 8 characters and different from </w:t>
-            </w:r>
-            <w:r>
-              <w:rPr>
-                <w:lang w:val="en-US"/>
-              </w:rPr>
-              <w:t>the confirmed</w:t>
-            </w:r>
-            <w:r>
-              <w:t xml:space="preserve"> password)</w:t>
+              <w:t xml:space="preserve"> • Fill up details using the invalid password (less than 8 characters and different from the confirmed password)</w:t>
             </w:r>
           </w:p>
         </w:tc>
@@ -893,25 +766,7 @@
               <w:jc w:val="left"/>
             </w:pPr>
             <w:r>
-              <w:t xml:space="preserve">Passwords must contain more than 8 characters or passwords </w:t>
-            </w:r>
-            <w:r>
-              <w:rPr>
-                <w:lang w:val="en-US"/>
-              </w:rPr>
-              <w:t xml:space="preserve">that </w:t>
-            </w:r>
-            <w:r>
-              <w:t xml:space="preserve">do not match </w:t>
-            </w:r>
-            <w:r>
-              <w:rPr>
-                <w:lang w:val="en-US"/>
-              </w:rPr>
-              <w:t xml:space="preserve">the </w:t>
-            </w:r>
-            <w:r>
-              <w:t>message must be displayed.</w:t>
+              <w:t>Passwords must contain more than 8 characters or passwords that do not match the message must be displayed.</w:t>
             </w:r>
           </w:p>
         </w:tc>
@@ -956,14 +811,12 @@
               <w:rPr>
                 <w:rFonts w:asciiTheme="minorHAnsi" w:hAnsiTheme="minorHAnsi" w:cstheme="minorHAnsi"/>
                 <w:szCs w:val="32"/>
-                <w:lang w:val="en-US"/>
               </w:rPr>
             </w:pPr>
             <w:r>
               <w:rPr>
                 <w:rFonts w:asciiTheme="minorHAnsi" w:hAnsiTheme="minorHAnsi" w:cstheme="minorHAnsi"/>
                 <w:szCs w:val="32"/>
-                <w:lang w:val="en-US"/>
               </w:rPr>
               <w:t>5.</w:t>
             </w:r>
@@ -1055,14 +908,12 @@
               <w:rPr>
                 <w:rFonts w:asciiTheme="minorHAnsi" w:hAnsiTheme="minorHAnsi" w:cstheme="minorHAnsi"/>
                 <w:szCs w:val="32"/>
-                <w:lang w:val="en-US"/>
               </w:rPr>
             </w:pPr>
             <w:r>
               <w:rPr>
                 <w:rFonts w:asciiTheme="minorHAnsi" w:hAnsiTheme="minorHAnsi" w:cstheme="minorHAnsi"/>
                 <w:szCs w:val="32"/>
-                <w:lang w:val="en-US"/>
               </w:rPr>
               <w:t>6.</w:t>
             </w:r>
@@ -1095,16 +946,7 @@
               <w:jc w:val="left"/>
             </w:pPr>
             <w:r>
-              <w:t xml:space="preserve">• Navigate to Staff → View Staff • Click </w:t>
-            </w:r>
-            <w:r>
-              <w:rPr>
-                <w:lang w:val="en-US"/>
-              </w:rPr>
-              <w:t xml:space="preserve">the </w:t>
-            </w:r>
-            <w:r>
-              <w:t>Change Status button on any staff</w:t>
+              <w:t>• Navigate to Staff → View Staff • Click the Change Status button on any staff</w:t>
             </w:r>
           </w:p>
         </w:tc>
@@ -1118,16 +960,7 @@
               <w:jc w:val="left"/>
             </w:pPr>
             <w:r>
-              <w:t xml:space="preserve">The staff’s status is changed and should not be able to </w:t>
-            </w:r>
-            <w:r>
-              <w:rPr>
-                <w:lang w:val="en-US"/>
-              </w:rPr>
-              <w:t>log in</w:t>
-            </w:r>
-            <w:r>
-              <w:t xml:space="preserve"> if Dormant.</w:t>
+              <w:t>The staff’s status is changed and should not be able to log in if Dormant.</w:t>
             </w:r>
           </w:p>
         </w:tc>
@@ -1172,16 +1005,13 @@
               <w:rPr>
                 <w:rFonts w:asciiTheme="minorHAnsi" w:hAnsiTheme="minorHAnsi" w:cstheme="minorHAnsi"/>
                 <w:szCs w:val="32"/>
-                <w:lang w:val="en-US"/>
               </w:rPr>
             </w:pPr>
             <w:r>
               <w:rPr>
                 <w:rFonts w:asciiTheme="minorHAnsi" w:hAnsiTheme="minorHAnsi" w:cstheme="minorHAnsi"/>
                 <w:szCs w:val="32"/>
-                <w:lang w:val="en-US"/>
-              </w:rPr>
-              <w:lastRenderedPageBreak/>
+              </w:rPr>
               <w:t>7.</w:t>
             </w:r>
           </w:p>
@@ -1222,6 +1052,7 @@
               <w:jc w:val="left"/>
             </w:pPr>
             <w:r>
+              <w:lastRenderedPageBreak/>
               <w:t>→ View</w:t>
             </w:r>
             <w:r>
@@ -1248,7 +1079,12 @@
               <w:jc w:val="left"/>
             </w:pPr>
             <w:r>
-              <w:t>The staff’s details or password used for login should be changed</w:t>
+              <w:lastRenderedPageBreak/>
+              <w:t xml:space="preserve">The staff’s details or </w:t>
+            </w:r>
+            <w:r>
+              <w:lastRenderedPageBreak/>
+              <w:t>password used for login should be changed</w:t>
             </w:r>
           </w:p>
         </w:tc>
@@ -1262,6 +1098,7 @@
               <w:jc w:val="left"/>
             </w:pPr>
             <w:r>
+              <w:lastRenderedPageBreak/>
               <w:t>Same as expected</w:t>
             </w:r>
           </w:p>
@@ -1293,15 +1130,14 @@
               <w:rPr>
                 <w:rFonts w:asciiTheme="minorHAnsi" w:hAnsiTheme="minorHAnsi" w:cstheme="minorHAnsi"/>
                 <w:szCs w:val="32"/>
-                <w:lang w:val="en-US"/>
               </w:rPr>
             </w:pPr>
             <w:r>
               <w:rPr>
                 <w:rFonts w:asciiTheme="minorHAnsi" w:hAnsiTheme="minorHAnsi" w:cstheme="minorHAnsi"/>
                 <w:szCs w:val="32"/>
-                <w:lang w:val="en-US"/>
-              </w:rPr>
+              </w:rPr>
+              <w:lastRenderedPageBreak/>
               <w:t>8.</w:t>
             </w:r>
           </w:p>
@@ -1333,25 +1169,7 @@
               <w:jc w:val="left"/>
             </w:pPr>
             <w:r>
-              <w:t xml:space="preserve">Navigate to Staff → View Staff • View any staff by clicking the view button • Delete staff </w:t>
-            </w:r>
-            <w:r>
-              <w:rPr>
-                <w:lang w:val="en-US"/>
-              </w:rPr>
-              <w:t>records</w:t>
-            </w:r>
-            <w:r>
-              <w:t xml:space="preserve"> by clicking </w:t>
-            </w:r>
-            <w:r>
-              <w:rPr>
-                <w:lang w:val="en-US"/>
-              </w:rPr>
-              <w:t xml:space="preserve">the </w:t>
-            </w:r>
-            <w:r>
-              <w:t>delete button</w:t>
+              <w:t>Navigate to Staff → View Staff • View any staff by clicking the view button • Delete staff records by clicking the delete button</w:t>
             </w:r>
           </w:p>
         </w:tc>
@@ -1365,16 +1183,7 @@
               <w:jc w:val="left"/>
             </w:pPr>
             <w:r>
-              <w:t xml:space="preserve">The staff record should be deleted if it is not </w:t>
-            </w:r>
-            <w:r>
-              <w:rPr>
-                <w:lang w:val="en-US"/>
-              </w:rPr>
-              <w:t xml:space="preserve">the </w:t>
-            </w:r>
-            <w:r>
-              <w:t>own account.</w:t>
+              <w:t>The staff record should be deleted if it is not the own account.</w:t>
             </w:r>
           </w:p>
         </w:tc>
@@ -1419,14 +1228,12 @@
               <w:rPr>
                 <w:rFonts w:asciiTheme="minorHAnsi" w:hAnsiTheme="minorHAnsi" w:cstheme="minorHAnsi"/>
                 <w:szCs w:val="32"/>
-                <w:lang w:val="en-US"/>
               </w:rPr>
             </w:pPr>
             <w:r>
               <w:rPr>
                 <w:rFonts w:asciiTheme="minorHAnsi" w:hAnsiTheme="minorHAnsi" w:cstheme="minorHAnsi"/>
                 <w:szCs w:val="32"/>
-                <w:lang w:val="en-US"/>
               </w:rPr>
               <w:t>9.</w:t>
             </w:r>
@@ -1448,9 +1255,6 @@
               <w:t xml:space="preserve">Add new </w:t>
             </w:r>
             <w:r>
-              <w:rPr>
-                <w:lang w:val="en-US"/>
-              </w:rPr>
               <w:t xml:space="preserve">Student </w:t>
             </w:r>
             <w:r>
@@ -1466,53 +1270,29 @@
             <w:pPr>
               <w:pStyle w:val="Title"/>
               <w:jc w:val="left"/>
-              <w:rPr>
-                <w:lang w:val="en-US"/>
-              </w:rPr>
-            </w:pPr>
-            <w:r>
-              <w:t xml:space="preserve">• Navigate to </w:t>
-            </w:r>
-            <w:r>
-              <w:rPr>
-                <w:lang w:val="en-US"/>
-              </w:rPr>
-              <w:t>Students</w:t>
-            </w:r>
-          </w:p>
-          <w:p>
-            <w:pPr>
-              <w:pStyle w:val="Title"/>
-              <w:jc w:val="left"/>
-              <w:rPr>
-                <w:lang w:val="en-US"/>
-              </w:rPr>
-            </w:pPr>
-            <w:r>
-              <w:t xml:space="preserve"> → Add </w:t>
-            </w:r>
-            <w:r>
-              <w:rPr>
-                <w:lang w:val="en-US"/>
-              </w:rPr>
-              <w:t>Student</w:t>
-            </w:r>
-          </w:p>
-          <w:p>
-            <w:pPr>
-              <w:pStyle w:val="Title"/>
-              <w:jc w:val="left"/>
-              <w:rPr>
-                <w:lang w:val="en-US"/>
-              </w:rPr>
+            </w:pPr>
+            <w:r>
+              <w:t>• Navigate to Students</w:t>
+            </w:r>
+          </w:p>
+          <w:p>
+            <w:pPr>
+              <w:pStyle w:val="Title"/>
+              <w:jc w:val="left"/>
+            </w:pPr>
+            <w:r>
+              <w:t xml:space="preserve"> → Add Student</w:t>
+            </w:r>
+          </w:p>
+          <w:p>
+            <w:pPr>
+              <w:pStyle w:val="Title"/>
+              <w:jc w:val="left"/>
             </w:pPr>
             <w:r>
               <w:t xml:space="preserve">• Fill </w:t>
             </w:r>
             <w:r>
-              <w:rPr>
-                <w:lang w:val="en-US"/>
-              </w:rPr>
               <w:t xml:space="preserve">in </w:t>
             </w:r>
             <w:r>
@@ -1530,9 +1310,6 @@
               <w:jc w:val="left"/>
             </w:pPr>
             <w:r>
-              <w:rPr>
-                <w:lang w:val="en-US"/>
-              </w:rPr>
               <w:t>A new</w:t>
             </w:r>
             <w:r>
@@ -1548,9 +1325,6 @@
             <w:pPr>
               <w:pStyle w:val="Title"/>
               <w:jc w:val="left"/>
-              <w:rPr>
-                <w:lang w:val="en-US"/>
-              </w:rPr>
             </w:pPr>
             <w:r>
               <w:t>Same as expected</w:t>
@@ -1565,9 +1339,6 @@
             <w:pPr>
               <w:pStyle w:val="Title"/>
               <w:jc w:val="left"/>
-              <w:rPr>
-                <w:lang w:val="en-US"/>
-              </w:rPr>
             </w:pPr>
             <w:r>
               <w:t>Same as expected</w:t>
@@ -1587,14 +1358,12 @@
               <w:rPr>
                 <w:rFonts w:asciiTheme="minorHAnsi" w:hAnsiTheme="minorHAnsi" w:cstheme="minorHAnsi"/>
                 <w:szCs w:val="32"/>
-                <w:lang w:val="en-US"/>
               </w:rPr>
             </w:pPr>
             <w:r>
               <w:rPr>
                 <w:rFonts w:asciiTheme="minorHAnsi" w:hAnsiTheme="minorHAnsi" w:cstheme="minorHAnsi"/>
                 <w:szCs w:val="32"/>
-                <w:lang w:val="en-US"/>
               </w:rPr>
               <w:t>10.</w:t>
             </w:r>
@@ -1613,85 +1382,49 @@
               <w:jc w:val="left"/>
             </w:pPr>
             <w:r>
-              <w:t xml:space="preserve">Edit </w:t>
-            </w:r>
-            <w:r>
-              <w:rPr>
-                <w:lang w:val="en-US"/>
-              </w:rPr>
-              <w:t>Student</w:t>
-            </w:r>
-            <w:r>
-              <w:t xml:space="preserve"> </w:t>
-            </w:r>
+              <w:t>Edit Student details</w:t>
+            </w:r>
+          </w:p>
+        </w:tc>
+        <w:tc>
+          <w:tcPr>
+            <w:tcW w:w="2013" w:type="dxa"/>
+          </w:tcPr>
+          <w:p>
+            <w:pPr>
+              <w:pStyle w:val="Title"/>
+              <w:jc w:val="left"/>
+            </w:pPr>
+            <w:r>
+              <w:t>• Navigate to Student Details</w:t>
+            </w:r>
+          </w:p>
+          <w:p>
+            <w:pPr>
+              <w:pStyle w:val="Title"/>
+              <w:jc w:val="left"/>
+            </w:pPr>
             <w:r>
               <w:lastRenderedPageBreak/>
-              <w:t>details</w:t>
-            </w:r>
-          </w:p>
-        </w:tc>
-        <w:tc>
-          <w:tcPr>
-            <w:tcW w:w="2013" w:type="dxa"/>
-          </w:tcPr>
-          <w:p>
-            <w:pPr>
-              <w:pStyle w:val="Title"/>
-              <w:jc w:val="left"/>
-              <w:rPr>
-                <w:lang w:val="en-US"/>
-              </w:rPr>
+              <w:t xml:space="preserve"> → View Locations</w:t>
+            </w:r>
+          </w:p>
+        </w:tc>
+        <w:tc>
+          <w:tcPr>
+            <w:tcW w:w="1960" w:type="dxa"/>
+          </w:tcPr>
+          <w:p>
+            <w:pPr>
+              <w:pStyle w:val="Title"/>
+              <w:jc w:val="left"/>
             </w:pPr>
             <w:r>
               <w:lastRenderedPageBreak/>
-              <w:t xml:space="preserve">• Navigate </w:t>
-            </w:r>
-            <w:r>
-              <w:lastRenderedPageBreak/>
-              <w:t xml:space="preserve">to </w:t>
-            </w:r>
-            <w:r>
-              <w:rPr>
-                <w:lang w:val="en-US"/>
-              </w:rPr>
-              <w:t>Student Details</w:t>
-            </w:r>
-          </w:p>
-          <w:p>
-            <w:pPr>
-              <w:pStyle w:val="Title"/>
-              <w:jc w:val="left"/>
-            </w:pPr>
-            <w:r>
-              <w:t xml:space="preserve"> → View Locations</w:t>
-            </w:r>
-          </w:p>
-        </w:tc>
-        <w:tc>
-          <w:tcPr>
-            <w:tcW w:w="1960" w:type="dxa"/>
-          </w:tcPr>
-          <w:p>
-            <w:pPr>
-              <w:pStyle w:val="Title"/>
-              <w:jc w:val="left"/>
-            </w:pPr>
-            <w:r>
-              <w:lastRenderedPageBreak/>
-              <w:t xml:space="preserve">The </w:t>
-            </w:r>
-            <w:r>
-              <w:rPr>
-                <w:lang w:val="en-US"/>
-              </w:rPr>
-              <w:t>Student</w:t>
-            </w:r>
-            <w:r>
-              <w:t xml:space="preserve"> </w:t>
-            </w:r>
-            <w:r>
-              <w:lastRenderedPageBreak/>
-              <w:t>details are changed.</w:t>
+              <w:t>The Student</w:t>
+            </w:r>
+            <w:r>
+              <w:t xml:space="preserve"> details are changed.</w:t>
             </w:r>
           </w:p>
         </w:tc>
@@ -1705,12 +1438,7 @@
               <w:jc w:val="left"/>
             </w:pPr>
             <w:r>
-              <w:lastRenderedPageBreak/>
-              <w:t xml:space="preserve">Same as </w:t>
-            </w:r>
-            <w:r>
-              <w:lastRenderedPageBreak/>
-              <w:t>expected</w:t>
+              <w:t>Same as expected</w:t>
             </w:r>
           </w:p>
         </w:tc>
@@ -1724,12 +1452,7 @@
               <w:jc w:val="left"/>
             </w:pPr>
             <w:r>
-              <w:lastRenderedPageBreak/>
-              <w:t xml:space="preserve">Same as </w:t>
-            </w:r>
-            <w:r>
-              <w:lastRenderedPageBreak/>
-              <w:t>expected</w:t>
+              <w:t>Same as expected</w:t>
             </w:r>
           </w:p>
         </w:tc>
@@ -1746,14 +1469,12 @@
               <w:rPr>
                 <w:rFonts w:asciiTheme="minorHAnsi" w:hAnsiTheme="minorHAnsi" w:cstheme="minorHAnsi"/>
                 <w:szCs w:val="32"/>
-                <w:lang w:val="en-US"/>
               </w:rPr>
             </w:pPr>
             <w:r>
               <w:rPr>
                 <w:rFonts w:asciiTheme="minorHAnsi" w:hAnsiTheme="minorHAnsi" w:cstheme="minorHAnsi"/>
                 <w:szCs w:val="32"/>
-                <w:lang w:val="en-US"/>
               </w:rPr>
               <w:lastRenderedPageBreak/>
               <w:t>11</w:t>
@@ -1762,7 +1483,6 @@
               <w:rPr>
                 <w:rFonts w:asciiTheme="minorHAnsi" w:hAnsiTheme="minorHAnsi" w:cstheme="minorHAnsi"/>
                 <w:szCs w:val="32"/>
-                <w:lang w:val="en-US"/>
               </w:rPr>
               <w:t>.</w:t>
             </w:r>
@@ -1784,9 +1504,6 @@
               <w:t xml:space="preserve">View all </w:t>
             </w:r>
             <w:r>
-              <w:rPr>
-                <w:lang w:val="en-US"/>
-              </w:rPr>
               <w:t xml:space="preserve">student </w:t>
             </w:r>
             <w:r>
@@ -1802,27 +1519,15 @@
             <w:pPr>
               <w:pStyle w:val="Title"/>
               <w:jc w:val="left"/>
-              <w:rPr>
-                <w:lang w:val="en-US"/>
-              </w:rPr>
-            </w:pPr>
-            <w:r>
-              <w:t xml:space="preserve">• Navigate to </w:t>
-            </w:r>
-            <w:r>
-              <w:rPr>
-                <w:lang w:val="en-US"/>
-              </w:rPr>
-              <w:t xml:space="preserve">Students Records </w:t>
-            </w:r>
-          </w:p>
-          <w:p>
-            <w:pPr>
-              <w:pStyle w:val="Title"/>
-              <w:jc w:val="left"/>
-              <w:rPr>
-                <w:lang w:val="en-US"/>
-              </w:rPr>
+            </w:pPr>
+            <w:r>
+              <w:t xml:space="preserve">• Navigate to Students Records </w:t>
+            </w:r>
+          </w:p>
+          <w:p>
+            <w:pPr>
+              <w:pStyle w:val="Title"/>
+              <w:jc w:val="left"/>
             </w:pPr>
             <w:r>
               <w:t xml:space="preserve"> → View Areas</w:t>
@@ -1839,13 +1544,7 @@
               <w:jc w:val="left"/>
             </w:pPr>
             <w:r>
-              <w:t xml:space="preserve">All </w:t>
-            </w:r>
-            <w:r>
-              <w:rPr>
-                <w:lang w:val="en-US"/>
-              </w:rPr>
-              <w:t xml:space="preserve">Student </w:t>
+              <w:t xml:space="preserve">All Student </w:t>
             </w:r>
             <w:r>
               <w:t>records displayed</w:t>
@@ -1893,14 +1592,12 @@
               <w:rPr>
                 <w:rFonts w:asciiTheme="minorHAnsi" w:hAnsiTheme="minorHAnsi" w:cstheme="minorHAnsi"/>
                 <w:szCs w:val="32"/>
-                <w:lang w:val="en-US"/>
               </w:rPr>
             </w:pPr>
             <w:r>
               <w:rPr>
                 <w:rFonts w:asciiTheme="minorHAnsi" w:hAnsiTheme="minorHAnsi" w:cstheme="minorHAnsi"/>
                 <w:szCs w:val="32"/>
-                <w:lang w:val="en-US"/>
               </w:rPr>
               <w:t>12</w:t>
             </w:r>
@@ -1908,7 +1605,6 @@
               <w:rPr>
                 <w:rFonts w:asciiTheme="minorHAnsi" w:hAnsiTheme="minorHAnsi" w:cstheme="minorHAnsi"/>
                 <w:szCs w:val="32"/>
-                <w:lang w:val="en-US"/>
               </w:rPr>
               <w:t>.</w:t>
             </w:r>
@@ -1927,13 +1623,7 @@
               <w:jc w:val="left"/>
             </w:pPr>
             <w:r>
-              <w:t xml:space="preserve">Archive </w:t>
-            </w:r>
-            <w:r>
-              <w:rPr>
-                <w:lang w:val="en-US"/>
-              </w:rPr>
-              <w:t>student</w:t>
+              <w:t>Archive student</w:t>
             </w:r>
             <w:r>
               <w:t xml:space="preserve"> record</w:t>
@@ -1953,18 +1643,12 @@
               <w:t>• Navigate to</w:t>
             </w:r>
             <w:r>
-              <w:rPr>
-                <w:lang w:val="en-US"/>
-              </w:rPr>
               <w:t xml:space="preserve"> Student</w:t>
             </w:r>
             <w:r>
               <w:t xml:space="preserve"> → View Animals • Archive </w:t>
             </w:r>
             <w:r>
-              <w:rPr>
-                <w:lang w:val="en-US"/>
-              </w:rPr>
               <w:t>Student</w:t>
             </w:r>
             <w:r>
@@ -1982,30 +1666,18 @@
               <w:jc w:val="left"/>
             </w:pPr>
             <w:r>
-              <w:t xml:space="preserve">The </w:t>
-            </w:r>
-            <w:r>
-              <w:rPr>
-                <w:lang w:val="en-US"/>
-              </w:rPr>
-              <w:t xml:space="preserve">Student </w:t>
+              <w:t xml:space="preserve">The Student </w:t>
             </w:r>
             <w:r>
               <w:t xml:space="preserve">is moved to </w:t>
             </w:r>
             <w:r>
-              <w:rPr>
-                <w:lang w:val="en-US"/>
-              </w:rPr>
               <w:t xml:space="preserve">the </w:t>
             </w:r>
             <w:r>
               <w:t xml:space="preserve">trash and </w:t>
             </w:r>
             <w:r>
-              <w:rPr>
-                <w:lang w:val="en-US"/>
-              </w:rPr>
               <w:t xml:space="preserve">the </w:t>
             </w:r>
             <w:r>
@@ -2054,14 +1726,12 @@
               <w:rPr>
                 <w:rFonts w:asciiTheme="minorHAnsi" w:hAnsiTheme="minorHAnsi" w:cstheme="minorHAnsi"/>
                 <w:szCs w:val="32"/>
-                <w:lang w:val="en-US"/>
               </w:rPr>
             </w:pPr>
             <w:r>
               <w:rPr>
                 <w:rFonts w:asciiTheme="minorHAnsi" w:hAnsiTheme="minorHAnsi" w:cstheme="minorHAnsi"/>
                 <w:szCs w:val="32"/>
-                <w:lang w:val="en-US"/>
               </w:rPr>
               <w:t>13.</w:t>
             </w:r>
@@ -2080,25 +1750,7 @@
               <w:jc w:val="left"/>
             </w:pPr>
             <w:r>
-              <w:t xml:space="preserve">View </w:t>
-            </w:r>
-            <w:r>
-              <w:rPr>
-                <w:lang w:val="en-US"/>
-              </w:rPr>
-              <w:t xml:space="preserve">Student records </w:t>
-            </w:r>
-            <w:r>
-              <w:t xml:space="preserve">in </w:t>
-            </w:r>
-            <w:r>
-              <w:rPr>
-                <w:lang w:val="en-US"/>
-              </w:rPr>
-              <w:t xml:space="preserve">the </w:t>
-            </w:r>
-            <w:r>
-              <w:t>trash (Admin only)</w:t>
+              <w:t>View Student records in the trash (Admin only)</w:t>
             </w:r>
           </w:p>
         </w:tc>
@@ -2110,18 +1762,9 @@
             <w:pPr>
               <w:pStyle w:val="Title"/>
               <w:jc w:val="left"/>
-              <w:rPr>
-                <w:lang w:val="en-US"/>
-              </w:rPr>
-            </w:pPr>
-            <w:r>
-              <w:t xml:space="preserve">• Navigate to </w:t>
-            </w:r>
-            <w:r>
-              <w:rPr>
-                <w:lang w:val="en-US"/>
-              </w:rPr>
-              <w:t xml:space="preserve">Student records </w:t>
+            </w:pPr>
+            <w:r>
+              <w:t xml:space="preserve">• Navigate to Student records </w:t>
             </w:r>
           </w:p>
           <w:p>
@@ -2144,22 +1787,7 @@
               <w:jc w:val="left"/>
             </w:pPr>
             <w:r>
-              <w:rPr>
-                <w:lang w:val="en-US"/>
-              </w:rPr>
-              <w:t>Student records</w:t>
-            </w:r>
-            <w:r>
-              <w:t xml:space="preserve"> in </w:t>
-            </w:r>
-            <w:r>
-              <w:rPr>
-                <w:lang w:val="en-US"/>
-              </w:rPr>
-              <w:t xml:space="preserve">the </w:t>
-            </w:r>
-            <w:r>
-              <w:t>trash are displayed</w:t>
+              <w:t>Student records in the trash are displayed</w:t>
             </w:r>
           </w:p>
         </w:tc>
@@ -2204,14 +1832,12 @@
               <w:rPr>
                 <w:rFonts w:asciiTheme="minorHAnsi" w:hAnsiTheme="minorHAnsi" w:cstheme="minorHAnsi"/>
                 <w:szCs w:val="32"/>
-                <w:lang w:val="en-US"/>
               </w:rPr>
             </w:pPr>
             <w:r>
               <w:rPr>
                 <w:rFonts w:asciiTheme="minorHAnsi" w:hAnsiTheme="minorHAnsi" w:cstheme="minorHAnsi"/>
                 <w:szCs w:val="32"/>
-                <w:lang w:val="en-US"/>
               </w:rPr>
               <w:t>14.</w:t>
             </w:r>
@@ -2230,13 +1856,7 @@
               <w:jc w:val="left"/>
             </w:pPr>
             <w:r>
-              <w:t xml:space="preserve">Delete </w:t>
-            </w:r>
-            <w:r>
-              <w:rPr>
-                <w:lang w:val="en-US"/>
-              </w:rPr>
-              <w:t xml:space="preserve">Student </w:t>
+              <w:t xml:space="preserve">Delete Student </w:t>
             </w:r>
             <w:r>
               <w:t>record (Admin only)</w:t>
@@ -2251,18 +1871,9 @@
             <w:pPr>
               <w:pStyle w:val="Title"/>
               <w:jc w:val="left"/>
-              <w:rPr>
-                <w:lang w:val="en-US"/>
-              </w:rPr>
-            </w:pPr>
-            <w:r>
-              <w:t xml:space="preserve">• Navigate to </w:t>
-            </w:r>
-            <w:r>
-              <w:rPr>
-                <w:lang w:val="en-US"/>
-              </w:rPr>
-              <w:t xml:space="preserve">Student records </w:t>
+            </w:pPr>
+            <w:r>
+              <w:t xml:space="preserve">• Navigate to Student records </w:t>
             </w:r>
           </w:p>
           <w:p>
@@ -2283,18 +1894,12 @@
               <w:t xml:space="preserve"> • Click </w:t>
             </w:r>
             <w:r>
-              <w:rPr>
-                <w:lang w:val="en-US"/>
-              </w:rPr>
               <w:t xml:space="preserve">the </w:t>
             </w:r>
             <w:r>
               <w:t xml:space="preserve">delete button next to </w:t>
             </w:r>
             <w:r>
-              <w:rPr>
-                <w:lang w:val="en-US"/>
-              </w:rPr>
               <w:t>a Student</w:t>
             </w:r>
             <w:r>
@@ -2312,24 +1917,12 @@
               <w:jc w:val="left"/>
             </w:pPr>
             <w:r>
-              <w:t xml:space="preserve">The </w:t>
-            </w:r>
-            <w:r>
-              <w:rPr>
-                <w:lang w:val="en-US"/>
-              </w:rPr>
-              <w:t xml:space="preserve">Student records </w:t>
-            </w:r>
-            <w:r>
-              <w:t>are</w:t>
+              <w:t>The Student records are</w:t>
             </w:r>
             <w:r>
               <w:t xml:space="preserve"> deleted from the records and </w:t>
             </w:r>
             <w:r>
-              <w:rPr>
-                <w:lang w:val="en-US"/>
-              </w:rPr>
               <w:t xml:space="preserve">the </w:t>
             </w:r>
             <w:r>
@@ -2379,14 +1972,12 @@
               <w:rPr>
                 <w:rFonts w:cs="Arial"/>
                 <w:szCs w:val="32"/>
-                <w:lang w:val="en-US"/>
-              </w:rPr>
-            </w:pPr>
-            <w:r>
-              <w:rPr>
-                <w:rFonts w:cs="Arial"/>
-                <w:szCs w:val="32"/>
-                <w:lang w:val="en-US"/>
+              </w:rPr>
+            </w:pPr>
+            <w:r>
+              <w:rPr>
+                <w:rFonts w:cs="Arial"/>
+                <w:szCs w:val="32"/>
               </w:rPr>
               <w:t xml:space="preserve">         The tests below are related to the front end</w:t>
             </w:r>
@@ -2405,69 +1996,71 @@
               <w:rPr>
                 <w:rFonts w:cs="Arial"/>
                 <w:szCs w:val="32"/>
-                <w:lang w:val="en-US"/>
-              </w:rPr>
-            </w:pPr>
-            <w:r>
-              <w:rPr>
-                <w:rFonts w:cs="Arial"/>
-                <w:szCs w:val="32"/>
-                <w:lang w:val="en-US"/>
+              </w:rPr>
+            </w:pPr>
+            <w:r>
+              <w:rPr>
+                <w:rFonts w:cs="Arial"/>
+                <w:szCs w:val="32"/>
+              </w:rPr>
+              <w:t>1.</w:t>
+            </w:r>
+          </w:p>
+        </w:tc>
+        <w:tc>
+          <w:tcPr>
+            <w:tcW w:w="2315" w:type="dxa"/>
+          </w:tcPr>
+          <w:p>
+            <w:pPr>
+              <w:pStyle w:val="Title"/>
+              <w:jc w:val="left"/>
+              <w:rPr>
+                <w:rFonts w:cs="Arial"/>
+                <w:szCs w:val="32"/>
+              </w:rPr>
+            </w:pPr>
+            <w:r>
+              <w:rPr>
+                <w:rFonts w:cs="Arial"/>
+                <w:szCs w:val="32"/>
+              </w:rPr>
+              <w:t>View the homepage</w:t>
+            </w:r>
+          </w:p>
+        </w:tc>
+        <w:tc>
+          <w:tcPr>
+            <w:tcW w:w="2013" w:type="dxa"/>
+          </w:tcPr>
+          <w:p>
+            <w:pPr>
+              <w:pStyle w:val="Title"/>
+              <w:jc w:val="left"/>
+              <w:rPr>
+                <w:rFonts w:cs="Arial"/>
+                <w:szCs w:val="32"/>
+              </w:rPr>
+            </w:pPr>
+            <w:r>
+              <w:rPr>
+                <w:rFonts w:cs="Arial"/>
+                <w:szCs w:val="32"/>
+              </w:rPr>
+              <w:t xml:space="preserve">• Navigate to the </w:t>
+            </w:r>
+            <w:r>
+              <w:rPr>
+                <w:rFonts w:cs="Arial"/>
+                <w:szCs w:val="32"/>
               </w:rPr>
               <w:lastRenderedPageBreak/>
-              <w:t>1.</w:t>
-            </w:r>
-          </w:p>
-        </w:tc>
-        <w:tc>
-          <w:tcPr>
-            <w:tcW w:w="2315" w:type="dxa"/>
-          </w:tcPr>
-          <w:p>
-            <w:pPr>
-              <w:pStyle w:val="Title"/>
-              <w:jc w:val="left"/>
-              <w:rPr>
-                <w:rFonts w:cs="Arial"/>
-                <w:szCs w:val="32"/>
-                <w:lang w:val="en-US"/>
-              </w:rPr>
-            </w:pPr>
-            <w:r>
-              <w:rPr>
-                <w:rFonts w:cs="Arial"/>
-                <w:szCs w:val="32"/>
-              </w:rPr>
-              <w:t>View the homepage</w:t>
-            </w:r>
-          </w:p>
-        </w:tc>
-        <w:tc>
-          <w:tcPr>
-            <w:tcW w:w="2013" w:type="dxa"/>
-          </w:tcPr>
-          <w:p>
-            <w:pPr>
-              <w:pStyle w:val="Title"/>
-              <w:jc w:val="left"/>
-              <w:rPr>
-                <w:rFonts w:cs="Arial"/>
-                <w:szCs w:val="32"/>
-                <w:lang w:val="en-US"/>
-              </w:rPr>
-            </w:pPr>
-            <w:r>
-              <w:rPr>
-                <w:rFonts w:cs="Arial"/>
-                <w:szCs w:val="32"/>
-              </w:rPr>
-              <w:t xml:space="preserve">• Navigate to the frontend </w:t>
-            </w:r>
-            <w:r>
-              <w:rPr>
-                <w:rFonts w:cs="Arial"/>
-                <w:szCs w:val="32"/>
-                <w:lang w:val="en-US"/>
+              <w:t xml:space="preserve">frontend </w:t>
+            </w:r>
+            <w:r>
+              <w:rPr>
+                <w:rFonts w:cs="Arial"/>
+                <w:szCs w:val="32"/>
               </w:rPr>
               <w:t>homepage</w:t>
             </w:r>
@@ -2491,21 +2084,15 @@
                 <w:rFonts w:cs="Arial"/>
                 <w:szCs w:val="32"/>
               </w:rPr>
-              <w:t xml:space="preserve">The details </w:t>
-            </w:r>
-            <w:r>
-              <w:rPr>
-                <w:rFonts w:cs="Arial"/>
-                <w:szCs w:val="32"/>
-                <w:lang w:val="en-US"/>
-              </w:rPr>
-              <w:t xml:space="preserve">onthe </w:t>
-            </w:r>
-            <w:r>
-              <w:rPr>
-                <w:rFonts w:cs="Arial"/>
-                <w:szCs w:val="32"/>
-              </w:rPr>
+              <w:lastRenderedPageBreak/>
+              <w:t xml:space="preserve">The details onthe </w:t>
+            </w:r>
+            <w:r>
+              <w:rPr>
+                <w:rFonts w:cs="Arial"/>
+                <w:szCs w:val="32"/>
+              </w:rPr>
+              <w:lastRenderedPageBreak/>
               <w:t>homepage displayed</w:t>
             </w:r>
           </w:p>
@@ -2528,6 +2115,7 @@
                 <w:rFonts w:cs="Arial"/>
                 <w:szCs w:val="32"/>
               </w:rPr>
+              <w:lastRenderedPageBreak/>
               <w:t>Same as Expected</w:t>
             </w:r>
           </w:p>
@@ -2567,15 +2155,14 @@
               <w:rPr>
                 <w:rFonts w:cs="Arial"/>
                 <w:szCs w:val="32"/>
-                <w:lang w:val="en-US"/>
-              </w:rPr>
-            </w:pPr>
-            <w:r>
-              <w:rPr>
-                <w:rFonts w:cs="Arial"/>
-                <w:szCs w:val="32"/>
-                <w:lang w:val="en-US"/>
-              </w:rPr>
+              </w:rPr>
+            </w:pPr>
+            <w:r>
+              <w:rPr>
+                <w:rFonts w:cs="Arial"/>
+                <w:szCs w:val="32"/>
+              </w:rPr>
+              <w:lastRenderedPageBreak/>
               <w:t>2.</w:t>
             </w:r>
           </w:p>
@@ -2591,14 +2178,12 @@
               <w:rPr>
                 <w:rFonts w:cs="Arial"/>
                 <w:szCs w:val="32"/>
-                <w:lang w:val="en-US"/>
-              </w:rPr>
-            </w:pPr>
-            <w:r>
-              <w:rPr>
-                <w:rFonts w:cs="Arial"/>
-                <w:szCs w:val="32"/>
-                <w:lang w:val="en-US"/>
+              </w:rPr>
+            </w:pPr>
+            <w:r>
+              <w:rPr>
+                <w:rFonts w:cs="Arial"/>
+                <w:szCs w:val="32"/>
               </w:rPr>
               <w:t>Course page</w:t>
             </w:r>
@@ -2615,23 +2200,14 @@
               <w:rPr>
                 <w:rFonts w:cs="Arial"/>
                 <w:szCs w:val="32"/>
-                <w:lang w:val="en-US"/>
-              </w:rPr>
-            </w:pPr>
-            <w:r>
-              <w:rPr>
-                <w:rFonts w:cs="Arial"/>
-                <w:szCs w:val="32"/>
-              </w:rPr>
-              <w:t>•</w:t>
-            </w:r>
-            <w:r>
-              <w:rPr>
-                <w:rFonts w:cs="Arial"/>
-                <w:szCs w:val="32"/>
-                <w:lang w:val="en-US"/>
-              </w:rPr>
-              <w:t xml:space="preserve"> Navigate to the courses page</w:t>
+              </w:rPr>
+            </w:pPr>
+            <w:r>
+              <w:rPr>
+                <w:rFonts w:cs="Arial"/>
+                <w:szCs w:val="32"/>
+              </w:rPr>
+              <w:t>• Navigate to the courses page</w:t>
             </w:r>
           </w:p>
         </w:tc>
@@ -2646,14 +2222,12 @@
               <w:rPr>
                 <w:rFonts w:cs="Arial"/>
                 <w:szCs w:val="32"/>
-                <w:lang w:val="en-US"/>
-              </w:rPr>
-            </w:pPr>
-            <w:r>
-              <w:rPr>
-                <w:rFonts w:cs="Arial"/>
-                <w:szCs w:val="32"/>
-                <w:lang w:val="en-US"/>
+              </w:rPr>
+            </w:pPr>
+            <w:r>
+              <w:rPr>
+                <w:rFonts w:cs="Arial"/>
+                <w:szCs w:val="32"/>
               </w:rPr>
               <w:t>Information about courses is displayed</w:t>
             </w:r>
@@ -2670,14 +2244,12 @@
               <w:rPr>
                 <w:rFonts w:cs="Arial"/>
                 <w:szCs w:val="32"/>
-                <w:lang w:val="en-US"/>
-              </w:rPr>
-            </w:pPr>
-            <w:r>
-              <w:rPr>
-                <w:rFonts w:cs="Arial"/>
-                <w:szCs w:val="32"/>
-                <w:lang w:val="en-US"/>
+              </w:rPr>
+            </w:pPr>
+            <w:r>
+              <w:rPr>
+                <w:rFonts w:cs="Arial"/>
+                <w:szCs w:val="32"/>
               </w:rPr>
               <w:t>Same as expected</w:t>
             </w:r>
@@ -2694,14 +2266,12 @@
               <w:rPr>
                 <w:rFonts w:cs="Arial"/>
                 <w:szCs w:val="32"/>
-                <w:lang w:val="en-US"/>
-              </w:rPr>
-            </w:pPr>
-            <w:r>
-              <w:rPr>
-                <w:rFonts w:cs="Arial"/>
-                <w:szCs w:val="32"/>
-                <w:lang w:val="en-US"/>
+              </w:rPr>
+            </w:pPr>
+            <w:r>
+              <w:rPr>
+                <w:rFonts w:cs="Arial"/>
+                <w:szCs w:val="32"/>
               </w:rPr>
               <w:t>Same as expected</w:t>
             </w:r>
@@ -2720,14 +2290,12 @@
               <w:rPr>
                 <w:rFonts w:cs="Arial"/>
                 <w:szCs w:val="32"/>
-                <w:lang w:val="en-US"/>
-              </w:rPr>
-            </w:pPr>
-            <w:r>
-              <w:rPr>
-                <w:rFonts w:cs="Arial"/>
-                <w:szCs w:val="32"/>
-                <w:lang w:val="en-US"/>
+              </w:rPr>
+            </w:pPr>
+            <w:r>
+              <w:rPr>
+                <w:rFonts w:cs="Arial"/>
+                <w:szCs w:val="32"/>
               </w:rPr>
               <w:t>3</w:t>
             </w:r>
@@ -2735,7 +2303,6 @@
               <w:rPr>
                 <w:rFonts w:cs="Arial"/>
                 <w:szCs w:val="32"/>
-                <w:lang w:val="en-US"/>
               </w:rPr>
               <w:t>.</w:t>
             </w:r>
@@ -2752,14 +2319,12 @@
               <w:rPr>
                 <w:rFonts w:cs="Arial"/>
                 <w:szCs w:val="32"/>
-                <w:lang w:val="en-US"/>
-              </w:rPr>
-            </w:pPr>
-            <w:r>
-              <w:rPr>
-                <w:rFonts w:cs="Arial"/>
-                <w:szCs w:val="32"/>
-                <w:lang w:val="en-US"/>
+              </w:rPr>
+            </w:pPr>
+            <w:r>
+              <w:rPr>
+                <w:rFonts w:cs="Arial"/>
+                <w:szCs w:val="32"/>
               </w:rPr>
               <w:t>Contact page</w:t>
             </w:r>
@@ -2776,30 +2341,14 @@
               <w:rPr>
                 <w:rFonts w:cs="Arial"/>
                 <w:szCs w:val="32"/>
-                <w:lang w:val="en-US"/>
-              </w:rPr>
-            </w:pPr>
-            <w:r>
-              <w:rPr>
-                <w:rFonts w:cs="Arial"/>
-                <w:szCs w:val="32"/>
-              </w:rPr>
-              <w:t xml:space="preserve">•Navigate to </w:t>
-            </w:r>
-            <w:r>
-              <w:rPr>
-                <w:rFonts w:cs="Arial"/>
-                <w:szCs w:val="32"/>
-                <w:lang w:val="en-US"/>
-              </w:rPr>
-              <w:t xml:space="preserve">the </w:t>
-            </w:r>
-            <w:r>
-              <w:rPr>
-                <w:rFonts w:cs="Arial"/>
-                <w:szCs w:val="32"/>
-              </w:rPr>
-              <w:t>Contact page</w:t>
+              </w:rPr>
+            </w:pPr>
+            <w:r>
+              <w:rPr>
+                <w:rFonts w:cs="Arial"/>
+                <w:szCs w:val="32"/>
+              </w:rPr>
+              <w:t>•Navigate to the Contact page</w:t>
             </w:r>
           </w:p>
         </w:tc>
@@ -2814,31 +2363,14 @@
               <w:rPr>
                 <w:rFonts w:cs="Arial"/>
                 <w:szCs w:val="32"/>
-                <w:lang w:val="en-US"/>
-              </w:rPr>
-            </w:pPr>
-            <w:r>
-              <w:rPr>
-                <w:rFonts w:cs="Arial"/>
-                <w:szCs w:val="32"/>
-                <w:lang w:val="en-US"/>
-              </w:rPr>
-              <w:t>Contact informationof</w:t>
-            </w:r>
-            <w:r>
-              <w:rPr>
-                <w:rFonts w:cs="Arial"/>
-                <w:szCs w:val="32"/>
-              </w:rPr>
-              <w:t xml:space="preserve"> the</w:t>
-            </w:r>
-            <w:r>
-              <w:rPr>
-                <w:rFonts w:cs="Arial"/>
-                <w:szCs w:val="32"/>
-                <w:lang w:val="en-US"/>
-              </w:rPr>
-              <w:t xml:space="preserve"> university</w:t>
+              </w:rPr>
+            </w:pPr>
+            <w:r>
+              <w:rPr>
+                <w:rFonts w:cs="Arial"/>
+                <w:szCs w:val="32"/>
+              </w:rPr>
+              <w:t>Contact informationof the university</w:t>
             </w:r>
             <w:r>
               <w:rPr>
@@ -2851,7 +2383,6 @@
               <w:rPr>
                 <w:rFonts w:cs="Arial"/>
                 <w:szCs w:val="32"/>
-                <w:lang w:val="en-US"/>
               </w:rPr>
               <w:t xml:space="preserve">its </w:t>
             </w:r>
@@ -2866,7 +2397,6 @@
               <w:rPr>
                 <w:rFonts w:cs="Arial"/>
                 <w:szCs w:val="32"/>
-                <w:lang w:val="en-US"/>
               </w:rPr>
               <w:t>are</w:t>
             </w:r>
@@ -2890,7 +2420,6 @@
               <w:rPr>
                 <w:rFonts w:cs="Arial"/>
                 <w:szCs w:val="32"/>
-                <w:lang w:val="en-US"/>
               </w:rPr>
             </w:pPr>
             <w:r>
@@ -2913,7 +2442,6 @@
               <w:rPr>
                 <w:rFonts w:cs="Arial"/>
                 <w:szCs w:val="32"/>
-                <w:lang w:val="en-US"/>
               </w:rPr>
             </w:pPr>
             <w:r>
@@ -2938,14 +2466,12 @@
               <w:rPr>
                 <w:rFonts w:cs="Arial"/>
                 <w:szCs w:val="32"/>
-                <w:lang w:val="en-US"/>
-              </w:rPr>
-            </w:pPr>
-            <w:r>
-              <w:rPr>
-                <w:rFonts w:cs="Arial"/>
-                <w:szCs w:val="32"/>
-                <w:lang w:val="en-US"/>
+              </w:rPr>
+            </w:pPr>
+            <w:r>
+              <w:rPr>
+                <w:rFonts w:cs="Arial"/>
+                <w:szCs w:val="32"/>
               </w:rPr>
               <w:t>4.</w:t>
             </w:r>
@@ -2962,14 +2488,12 @@
               <w:rPr>
                 <w:rFonts w:cs="Arial"/>
                 <w:szCs w:val="32"/>
-                <w:lang w:val="en-US"/>
-              </w:rPr>
-            </w:pPr>
-            <w:r>
-              <w:rPr>
-                <w:rFonts w:cs="Arial"/>
-                <w:szCs w:val="32"/>
-                <w:lang w:val="en-US"/>
+              </w:rPr>
+            </w:pPr>
+            <w:r>
+              <w:rPr>
+                <w:rFonts w:cs="Arial"/>
+                <w:szCs w:val="32"/>
               </w:rPr>
               <w:t>About us page</w:t>
             </w:r>
@@ -2986,40 +2510,29 @@
               <w:rPr>
                 <w:rFonts w:cs="Arial"/>
                 <w:szCs w:val="32"/>
-                <w:lang w:val="en-US"/>
-              </w:rPr>
-            </w:pPr>
-            <w:r>
-              <w:rPr>
-                <w:rFonts w:cs="Arial"/>
-                <w:szCs w:val="32"/>
-              </w:rPr>
-              <w:t>•</w:t>
-            </w:r>
-            <w:r>
-              <w:rPr>
-                <w:rFonts w:cs="Arial"/>
-                <w:szCs w:val="32"/>
-                <w:lang w:val="en-US"/>
-              </w:rPr>
-              <w:t>Navigate to the about us</w:t>
-            </w:r>
-          </w:p>
-          <w:p>
-            <w:pPr>
-              <w:pStyle w:val="Title"/>
-              <w:jc w:val="left"/>
-              <w:rPr>
-                <w:rFonts w:cs="Arial"/>
-                <w:szCs w:val="32"/>
-                <w:lang w:val="en-US"/>
-              </w:rPr>
-            </w:pPr>
-            <w:r>
-              <w:rPr>
-                <w:rFonts w:cs="Arial"/>
-                <w:szCs w:val="32"/>
-                <w:lang w:val="en-US"/>
+              </w:rPr>
+            </w:pPr>
+            <w:r>
+              <w:rPr>
+                <w:rFonts w:cs="Arial"/>
+                <w:szCs w:val="32"/>
+              </w:rPr>
+              <w:t>•Navigate to the about us</w:t>
+            </w:r>
+          </w:p>
+          <w:p>
+            <w:pPr>
+              <w:pStyle w:val="Title"/>
+              <w:jc w:val="left"/>
+              <w:rPr>
+                <w:rFonts w:cs="Arial"/>
+                <w:szCs w:val="32"/>
+              </w:rPr>
+            </w:pPr>
+            <w:r>
+              <w:rPr>
+                <w:rFonts w:cs="Arial"/>
+                <w:szCs w:val="32"/>
               </w:rPr>
               <w:t xml:space="preserve">page </w:t>
             </w:r>
@@ -3036,14 +2549,12 @@
               <w:rPr>
                 <w:rFonts w:cs="Arial"/>
                 <w:szCs w:val="32"/>
-                <w:lang w:val="en-US"/>
-              </w:rPr>
-            </w:pPr>
-            <w:r>
-              <w:rPr>
-                <w:rFonts w:cs="Arial"/>
-                <w:szCs w:val="32"/>
-                <w:lang w:val="en-US"/>
+              </w:rPr>
+            </w:pPr>
+            <w:r>
+              <w:rPr>
+                <w:rFonts w:cs="Arial"/>
+                <w:szCs w:val="32"/>
               </w:rPr>
               <w:t>Information on the university is displayed</w:t>
             </w:r>
@@ -3060,14 +2571,12 @@
               <w:rPr>
                 <w:rFonts w:cs="Arial"/>
                 <w:szCs w:val="32"/>
-                <w:lang w:val="en-US"/>
-              </w:rPr>
-            </w:pPr>
-            <w:r>
-              <w:rPr>
-                <w:rFonts w:cs="Arial"/>
-                <w:szCs w:val="32"/>
-                <w:lang w:val="en-US"/>
+              </w:rPr>
+            </w:pPr>
+            <w:r>
+              <w:rPr>
+                <w:rFonts w:cs="Arial"/>
+                <w:szCs w:val="32"/>
               </w:rPr>
               <w:t xml:space="preserve">Same as </w:t>
             </w:r>
@@ -3079,14 +2588,12 @@
               <w:rPr>
                 <w:rFonts w:cs="Arial"/>
                 <w:szCs w:val="32"/>
-                <w:lang w:val="en-US"/>
-              </w:rPr>
-            </w:pPr>
-            <w:r>
-              <w:rPr>
-                <w:rFonts w:cs="Arial"/>
-                <w:szCs w:val="32"/>
-                <w:lang w:val="en-US"/>
+              </w:rPr>
+            </w:pPr>
+            <w:r>
+              <w:rPr>
+                <w:rFonts w:cs="Arial"/>
+                <w:szCs w:val="32"/>
               </w:rPr>
               <w:t>Expected</w:t>
             </w:r>
@@ -3103,14 +2610,12 @@
               <w:rPr>
                 <w:rFonts w:cs="Arial"/>
                 <w:szCs w:val="32"/>
-                <w:lang w:val="en-US"/>
-              </w:rPr>
-            </w:pPr>
-            <w:r>
-              <w:rPr>
-                <w:rFonts w:cs="Arial"/>
-                <w:szCs w:val="32"/>
-                <w:lang w:val="en-US"/>
+              </w:rPr>
+            </w:pPr>
+            <w:r>
+              <w:rPr>
+                <w:rFonts w:cs="Arial"/>
+                <w:szCs w:val="32"/>
               </w:rPr>
               <w:t xml:space="preserve">Same as </w:t>
             </w:r>
@@ -3122,14 +2627,12 @@
               <w:rPr>
                 <w:rFonts w:cs="Arial"/>
                 <w:szCs w:val="32"/>
-                <w:lang w:val="en-US"/>
-              </w:rPr>
-            </w:pPr>
-            <w:r>
-              <w:rPr>
-                <w:rFonts w:cs="Arial"/>
-                <w:szCs w:val="32"/>
-                <w:lang w:val="en-US"/>
+              </w:rPr>
+            </w:pPr>
+            <w:r>
+              <w:rPr>
+                <w:rFonts w:cs="Arial"/>
+                <w:szCs w:val="32"/>
               </w:rPr>
               <w:t>Expected</w:t>
             </w:r>
@@ -3148,14 +2651,12 @@
               <w:rPr>
                 <w:rFonts w:cs="Arial"/>
                 <w:szCs w:val="32"/>
-                <w:lang w:val="en-US"/>
-              </w:rPr>
-            </w:pPr>
-            <w:r>
-              <w:rPr>
-                <w:rFonts w:cs="Arial"/>
-                <w:szCs w:val="32"/>
-                <w:lang w:val="en-US"/>
+              </w:rPr>
+            </w:pPr>
+            <w:r>
+              <w:rPr>
+                <w:rFonts w:cs="Arial"/>
+                <w:szCs w:val="32"/>
               </w:rPr>
               <w:t>5.</w:t>
             </w:r>
@@ -3172,14 +2673,12 @@
               <w:rPr>
                 <w:rFonts w:cs="Arial"/>
                 <w:szCs w:val="32"/>
-                <w:lang w:val="en-US"/>
-              </w:rPr>
-            </w:pPr>
-            <w:r>
-              <w:rPr>
-                <w:rFonts w:cs="Arial"/>
-                <w:szCs w:val="32"/>
-                <w:lang w:val="en-US"/>
+              </w:rPr>
+            </w:pPr>
+            <w:r>
+              <w:rPr>
+                <w:rFonts w:cs="Arial"/>
+                <w:szCs w:val="32"/>
               </w:rPr>
               <w:t>Events page</w:t>
             </w:r>
@@ -3196,7 +2695,6 @@
               <w:rPr>
                 <w:rFonts w:cs="Arial"/>
                 <w:szCs w:val="32"/>
-                <w:lang w:val="en-US"/>
               </w:rPr>
             </w:pPr>
             <w:r>
@@ -3210,7 +2708,6 @@
               <w:rPr>
                 <w:rFonts w:cs="Arial"/>
                 <w:szCs w:val="32"/>
-                <w:lang w:val="en-US"/>
               </w:rPr>
               <w:t xml:space="preserve"> Navigate to the Events page</w:t>
             </w:r>
@@ -3227,14 +2724,12 @@
               <w:rPr>
                 <w:rFonts w:cs="Arial"/>
                 <w:szCs w:val="32"/>
-                <w:lang w:val="en-US"/>
-              </w:rPr>
-            </w:pPr>
-            <w:r>
-              <w:rPr>
-                <w:rFonts w:cs="Arial"/>
-                <w:szCs w:val="32"/>
-                <w:lang w:val="en-US"/>
+              </w:rPr>
+            </w:pPr>
+            <w:r>
+              <w:rPr>
+                <w:rFonts w:cs="Arial"/>
+                <w:szCs w:val="32"/>
               </w:rPr>
               <w:t>Information on various past and present events are displayed</w:t>
             </w:r>
@@ -3251,14 +2746,12 @@
               <w:rPr>
                 <w:rFonts w:cs="Arial"/>
                 <w:szCs w:val="32"/>
-                <w:lang w:val="en-US"/>
-              </w:rPr>
-            </w:pPr>
-            <w:r>
-              <w:rPr>
-                <w:rFonts w:cs="Arial"/>
-                <w:szCs w:val="32"/>
-                <w:lang w:val="en-US"/>
+              </w:rPr>
+            </w:pPr>
+            <w:r>
+              <w:rPr>
+                <w:rFonts w:cs="Arial"/>
+                <w:szCs w:val="32"/>
               </w:rPr>
               <w:t>Same as expected</w:t>
             </w:r>
@@ -3275,14 +2768,12 @@
               <w:rPr>
                 <w:rFonts w:cs="Arial"/>
                 <w:szCs w:val="32"/>
-                <w:lang w:val="en-US"/>
-              </w:rPr>
-            </w:pPr>
-            <w:r>
-              <w:rPr>
-                <w:rFonts w:cs="Arial"/>
-                <w:szCs w:val="32"/>
-                <w:lang w:val="en-US"/>
+              </w:rPr>
+            </w:pPr>
+            <w:r>
+              <w:rPr>
+                <w:rFonts w:cs="Arial"/>
+                <w:szCs w:val="32"/>
               </w:rPr>
               <w:t>Same as Expected</w:t>
             </w:r>
@@ -3301,14 +2792,12 @@
               <w:rPr>
                 <w:rFonts w:cs="Arial"/>
                 <w:szCs w:val="32"/>
-                <w:lang w:val="en-US"/>
-              </w:rPr>
-            </w:pPr>
-            <w:r>
-              <w:rPr>
-                <w:rFonts w:cs="Arial"/>
-                <w:szCs w:val="32"/>
-                <w:lang w:val="en-US"/>
+              </w:rPr>
+            </w:pPr>
+            <w:r>
+              <w:rPr>
+                <w:rFonts w:cs="Arial"/>
+                <w:szCs w:val="32"/>
               </w:rPr>
               <w:t>6.</w:t>
             </w:r>
@@ -3325,14 +2814,12 @@
               <w:rPr>
                 <w:rFonts w:cs="Arial"/>
                 <w:szCs w:val="32"/>
-                <w:lang w:val="en-US"/>
-              </w:rPr>
-            </w:pPr>
-            <w:r>
-              <w:rPr>
-                <w:rFonts w:cs="Arial"/>
-                <w:szCs w:val="32"/>
-                <w:lang w:val="en-US"/>
+              </w:rPr>
+            </w:pPr>
+            <w:r>
+              <w:rPr>
+                <w:rFonts w:cs="Arial"/>
+                <w:szCs w:val="32"/>
               </w:rPr>
               <w:t>News page</w:t>
             </w:r>
@@ -3349,7 +2836,6 @@
               <w:rPr>
                 <w:rFonts w:cs="Arial"/>
                 <w:szCs w:val="32"/>
-                <w:lang w:val="en-US"/>
               </w:rPr>
             </w:pPr>
             <w:r>
@@ -3363,7 +2849,6 @@
               <w:rPr>
                 <w:rFonts w:cs="Arial"/>
                 <w:szCs w:val="32"/>
-                <w:lang w:val="en-US"/>
               </w:rPr>
               <w:t xml:space="preserve"> Navigate to the news page</w:t>
             </w:r>
@@ -3380,14 +2865,12 @@
               <w:rPr>
                 <w:rFonts w:cs="Arial"/>
                 <w:szCs w:val="32"/>
-                <w:lang w:val="en-US"/>
-              </w:rPr>
-            </w:pPr>
-            <w:r>
-              <w:rPr>
-                <w:rFonts w:cs="Arial"/>
-                <w:szCs w:val="32"/>
-                <w:lang w:val="en-US"/>
+              </w:rPr>
+            </w:pPr>
+            <w:r>
+              <w:rPr>
+                <w:rFonts w:cs="Arial"/>
+                <w:szCs w:val="32"/>
               </w:rPr>
               <w:t>Information about the latest local, international, and university news is displayed</w:t>
             </w:r>
@@ -3404,14 +2887,12 @@
               <w:rPr>
                 <w:rFonts w:cs="Arial"/>
                 <w:szCs w:val="32"/>
-                <w:lang w:val="en-US"/>
-              </w:rPr>
-            </w:pPr>
-            <w:r>
-              <w:rPr>
-                <w:rFonts w:cs="Arial"/>
-                <w:szCs w:val="32"/>
-                <w:lang w:val="en-US"/>
+              </w:rPr>
+            </w:pPr>
+            <w:r>
+              <w:rPr>
+                <w:rFonts w:cs="Arial"/>
+                <w:szCs w:val="32"/>
               </w:rPr>
               <w:t>Same as Expected</w:t>
             </w:r>
@@ -3428,14 +2909,12 @@
               <w:rPr>
                 <w:rFonts w:cs="Arial"/>
                 <w:szCs w:val="32"/>
-                <w:lang w:val="en-US"/>
-              </w:rPr>
-            </w:pPr>
-            <w:r>
-              <w:rPr>
-                <w:rFonts w:cs="Arial"/>
-                <w:szCs w:val="32"/>
-                <w:lang w:val="en-US"/>
+              </w:rPr>
+            </w:pPr>
+            <w:r>
+              <w:rPr>
+                <w:rFonts w:cs="Arial"/>
+                <w:szCs w:val="32"/>
               </w:rPr>
               <w:t>Same as Expected</w:t>
             </w:r>
@@ -3454,14 +2933,12 @@
               <w:rPr>
                 <w:rFonts w:cs="Arial"/>
                 <w:szCs w:val="32"/>
-                <w:lang w:val="en-US"/>
-              </w:rPr>
-            </w:pPr>
-            <w:r>
-              <w:rPr>
-                <w:rFonts w:cs="Arial"/>
-                <w:szCs w:val="32"/>
-                <w:lang w:val="en-US"/>
+              </w:rPr>
+            </w:pPr>
+            <w:r>
+              <w:rPr>
+                <w:rFonts w:cs="Arial"/>
+                <w:szCs w:val="32"/>
               </w:rPr>
               <w:t>7.</w:t>
             </w:r>
@@ -3478,14 +2955,12 @@
               <w:rPr>
                 <w:rFonts w:cs="Arial"/>
                 <w:szCs w:val="32"/>
-                <w:lang w:val="en-US"/>
-              </w:rPr>
-            </w:pPr>
-            <w:r>
-              <w:rPr>
-                <w:rFonts w:cs="Arial"/>
-                <w:szCs w:val="32"/>
-                <w:lang w:val="en-US"/>
+              </w:rPr>
+            </w:pPr>
+            <w:r>
+              <w:rPr>
+                <w:rFonts w:cs="Arial"/>
+                <w:szCs w:val="32"/>
               </w:rPr>
               <w:t>Apply page</w:t>
             </w:r>
@@ -3502,7 +2977,6 @@
               <w:rPr>
                 <w:rFonts w:cs="Arial"/>
                 <w:szCs w:val="32"/>
-                <w:lang w:val="en-US"/>
               </w:rPr>
             </w:pPr>
             <w:r>
@@ -3516,7 +2990,6 @@
               <w:rPr>
                 <w:rFonts w:cs="Arial"/>
                 <w:szCs w:val="32"/>
-                <w:lang w:val="en-US"/>
               </w:rPr>
               <w:t xml:space="preserve"> Navigate to the Apply page</w:t>
             </w:r>
@@ -3533,25 +3006,14 @@
               <w:rPr>
                 <w:rFonts w:cs="Arial"/>
                 <w:szCs w:val="32"/>
-                <w:lang w:val="en-US"/>
-              </w:rPr>
-            </w:pPr>
-            <w:r>
-              <w:rPr>
-                <w:rFonts w:cs="Arial"/>
-                <w:szCs w:val="32"/>
-                <w:lang w:val="en-US"/>
-              </w:rPr>
-              <w:t xml:space="preserve">A form to apply for university is </w:t>
-            </w:r>
-            <w:r>
-              <w:rPr>
-                <w:rFonts w:cs="Arial"/>
-                <w:szCs w:val="32"/>
-                <w:lang w:val="en-US"/>
-              </w:rPr>
-              <w:lastRenderedPageBreak/>
-              <w:t>displayed</w:t>
+              </w:rPr>
+            </w:pPr>
+            <w:r>
+              <w:rPr>
+                <w:rFonts w:cs="Arial"/>
+                <w:szCs w:val="32"/>
+              </w:rPr>
+              <w:t>A form to apply for university is displayed</w:t>
             </w:r>
           </w:p>
         </w:tc>
@@ -3566,16 +3028,13 @@
               <w:rPr>
                 <w:rFonts w:cs="Arial"/>
                 <w:szCs w:val="32"/>
-                <w:lang w:val="en-US"/>
-              </w:rPr>
-            </w:pPr>
-            <w:r>
-              <w:rPr>
-                <w:rFonts w:cs="Arial"/>
-                <w:szCs w:val="32"/>
-                <w:lang w:val="en-US"/>
-              </w:rPr>
-              <w:lastRenderedPageBreak/>
+              </w:rPr>
+            </w:pPr>
+            <w:r>
+              <w:rPr>
+                <w:rFonts w:cs="Arial"/>
+                <w:szCs w:val="32"/>
+              </w:rPr>
               <w:t>Same as Expected</w:t>
             </w:r>
           </w:p>
@@ -3591,14 +3050,12 @@
               <w:rPr>
                 <w:rFonts w:cs="Arial"/>
                 <w:szCs w:val="32"/>
-                <w:lang w:val="en-US"/>
-              </w:rPr>
-            </w:pPr>
-            <w:r>
-              <w:rPr>
-                <w:rFonts w:cs="Arial"/>
-                <w:szCs w:val="32"/>
-                <w:lang w:val="en-US"/>
+              </w:rPr>
+            </w:pPr>
+            <w:r>
+              <w:rPr>
+                <w:rFonts w:cs="Arial"/>
+                <w:szCs w:val="32"/>
               </w:rPr>
               <w:t>Same as Expected</w:t>
             </w:r>
@@ -3613,7 +3070,6 @@
         <w:rPr>
           <w:rFonts w:cs="Arial"/>
           <w:szCs w:val="32"/>
-          <w:lang w:val="en-US"/>
         </w:rPr>
       </w:pPr>
     </w:p>
@@ -3940,130 +3396,343 @@
           <w:sz w:val="32"/>
           <w:szCs w:val="32"/>
         </w:rPr>
+        <w:t>• Two</w:t>
+      </w:r>
+      <w:r>
+        <w:rPr>
+          <w:sz w:val="32"/>
+          <w:szCs w:val="32"/>
+        </w:rPr>
+        <w:t xml:space="preserve"> design group members to witness</w:t>
+      </w:r>
+    </w:p>
+    <w:p>
+      <w:pPr>
+        <w:rPr>
+          <w:sz w:val="32"/>
+          <w:szCs w:val="32"/>
+        </w:rPr>
+      </w:pPr>
+    </w:p>
+    <w:p>
+      <w:pPr>
+        <w:rPr>
+          <w:sz w:val="32"/>
+          <w:szCs w:val="32"/>
+        </w:rPr>
+      </w:pPr>
+      <w:r>
+        <w:rPr>
+          <w:sz w:val="32"/>
+          <w:szCs w:val="32"/>
+        </w:rPr>
+        <w:t xml:space="preserve"> Onboarding: </w:t>
+      </w:r>
+    </w:p>
+    <w:p>
+      <w:pPr>
+        <w:rPr>
+          <w:sz w:val="32"/>
+          <w:szCs w:val="32"/>
+        </w:rPr>
+      </w:pPr>
+      <w:r>
+        <w:rPr>
+          <w:sz w:val="32"/>
+          <w:szCs w:val="32"/>
+        </w:rPr>
+        <w:t>The user group will not be educated and will just be given the Administrator's account and password. This is done because the system should be simple to understand and utilize for anybody with a basic understanding of computers. Any essential instructions (for example, how to post various event gallery photographs, how to access student/staff data in the trash, etc.) will be delivered to appropriate users right away.</w:t>
+      </w:r>
+    </w:p>
+    <w:p>
+      <w:pPr>
+        <w:rPr>
+          <w:sz w:val="32"/>
+          <w:szCs w:val="32"/>
+        </w:rPr>
+      </w:pPr>
+      <w:r>
+        <w:rPr>
+          <w:sz w:val="32"/>
+          <w:szCs w:val="32"/>
+        </w:rPr>
+        <w:t xml:space="preserve">Client </w:t>
+      </w:r>
+      <w:r>
+        <w:rPr>
+          <w:sz w:val="32"/>
+          <w:szCs w:val="32"/>
+        </w:rPr>
+        <w:t xml:space="preserve">Feedback: </w:t>
+      </w:r>
+      <w:r>
+        <w:rPr>
+          <w:sz w:val="32"/>
+          <w:szCs w:val="32"/>
+        </w:rPr>
+        <w:t>At the conclusion of the trial, each client should be asked about their opinions on the system, both now and in the future.</w:t>
+      </w:r>
+    </w:p>
+    <w:p>
+      <w:pPr>
+        <w:rPr>
+          <w:sz w:val="32"/>
+          <w:szCs w:val="32"/>
+        </w:rPr>
+      </w:pPr>
+    </w:p>
+    <w:p>
+      <w:pPr>
+        <w:rPr>
+          <w:sz w:val="32"/>
+          <w:szCs w:val="32"/>
+        </w:rPr>
+      </w:pPr>
+    </w:p>
+    <w:p>
+      <w:pPr>
+        <w:rPr>
+          <w:sz w:val="32"/>
+          <w:szCs w:val="32"/>
+        </w:rPr>
+      </w:pPr>
+      <w:r>
+        <w:rPr>
+          <w:rFonts w:cstheme="minorHAnsi"/>
+          <w:sz w:val="32"/>
+          <w:szCs w:val="32"/>
+          <w:lang w:val="en-GB"/>
+        </w:rPr>
+        <w:t>7.3.1 Usability Questionnaire Design</w:t>
+      </w:r>
+    </w:p>
+    <w:p>
+      <w:pPr>
+        <w:rPr>
+          <w:sz w:val="32"/>
+          <w:szCs w:val="32"/>
+        </w:rPr>
+      </w:pPr>
+      <w:r>
+        <w:rPr>
+          <w:sz w:val="32"/>
+          <w:szCs w:val="32"/>
+        </w:rPr>
+        <w:t>To guarantee that crucial aspects are not overlooked and all goals are met, several questionnaires might be produced for each customer.</w:t>
+      </w:r>
+    </w:p>
+    <w:p>
+      <w:pPr>
+        <w:rPr>
+          <w:sz w:val="32"/>
+          <w:szCs w:val="32"/>
+        </w:rPr>
+      </w:pPr>
+      <w:r>
+        <w:rPr>
+          <w:sz w:val="32"/>
+          <w:szCs w:val="32"/>
+        </w:rPr>
+        <w:t xml:space="preserve"> • </w:t>
+      </w:r>
+      <w:r>
+        <w:rPr>
+          <w:sz w:val="32"/>
+          <w:szCs w:val="32"/>
+        </w:rPr>
+        <w:t>What are your opinions on the s</w:t>
+      </w:r>
+      <w:r>
+        <w:rPr>
+          <w:sz w:val="32"/>
+          <w:szCs w:val="32"/>
+        </w:rPr>
+        <w:t>ystem's general design and feel?</w:t>
+      </w:r>
+    </w:p>
+    <w:p>
+      <w:pPr>
+        <w:rPr>
+          <w:sz w:val="32"/>
+          <w:szCs w:val="32"/>
+        </w:rPr>
+      </w:pPr>
+      <w:r>
+        <w:rPr>
+          <w:sz w:val="32"/>
+          <w:szCs w:val="32"/>
+        </w:rPr>
+        <w:t>•</w:t>
+      </w:r>
+      <w:r>
+        <w:rPr>
+          <w:sz w:val="32"/>
+          <w:szCs w:val="32"/>
+        </w:rPr>
+        <w:t>How tough was it for you to get started with the system?</w:t>
+      </w:r>
+    </w:p>
+    <w:p>
+      <w:pPr>
+        <w:rPr>
+          <w:sz w:val="32"/>
+          <w:szCs w:val="32"/>
+        </w:rPr>
+      </w:pPr>
+      <w:r>
+        <w:rPr>
+          <w:sz w:val="32"/>
+          <w:szCs w:val="32"/>
+        </w:rPr>
+        <w:t>•</w:t>
+      </w:r>
+      <w:r>
+        <w:rPr>
+          <w:sz w:val="32"/>
+          <w:szCs w:val="32"/>
+        </w:rPr>
+        <w:t>Did you find the system to be enjoyable?</w:t>
+      </w:r>
+    </w:p>
+    <w:p>
+      <w:pPr>
+        <w:rPr>
+          <w:sz w:val="32"/>
+          <w:szCs w:val="32"/>
+        </w:rPr>
+      </w:pPr>
+      <w:r>
+        <w:rPr>
+          <w:sz w:val="32"/>
+          <w:szCs w:val="32"/>
+        </w:rPr>
+        <w:t xml:space="preserve">• </w:t>
+      </w:r>
+      <w:r>
+        <w:rPr>
+          <w:sz w:val="32"/>
+          <w:szCs w:val="32"/>
+        </w:rPr>
+        <w:t>After using the system for a time, how efficient were you?</w:t>
+      </w:r>
+    </w:p>
+    <w:p>
+      <w:pPr>
+        <w:rPr>
+          <w:sz w:val="32"/>
+          <w:szCs w:val="32"/>
+        </w:rPr>
+      </w:pPr>
+      <w:r>
+        <w:rPr>
+          <w:sz w:val="32"/>
+          <w:szCs w:val="32"/>
+        </w:rPr>
+        <w:t xml:space="preserve">• </w:t>
+      </w:r>
+      <w:r>
+        <w:rPr>
+          <w:sz w:val="32"/>
+          <w:szCs w:val="32"/>
+        </w:rPr>
+        <w:t>Have you discovered any major flaws or errors at this point?</w:t>
+      </w:r>
+    </w:p>
+    <w:p>
+      <w:pPr>
+        <w:rPr>
+          <w:sz w:val="32"/>
+          <w:szCs w:val="32"/>
+        </w:rPr>
+      </w:pPr>
+      <w:r>
+        <w:rPr>
+          <w:sz w:val="32"/>
+          <w:szCs w:val="32"/>
+        </w:rPr>
+        <w:t>•</w:t>
+      </w:r>
+      <w:r>
+        <w:rPr>
+          <w:sz w:val="32"/>
+          <w:szCs w:val="32"/>
+        </w:rPr>
+        <w:t>Do you believe the system should be altered in any way?</w:t>
+      </w:r>
+    </w:p>
+    <w:p>
+      <w:pPr>
+        <w:rPr>
+          <w:sz w:val="32"/>
+          <w:szCs w:val="32"/>
+        </w:rPr>
+      </w:pPr>
+    </w:p>
+    <w:p>
+      <w:pPr>
+        <w:rPr>
+          <w:sz w:val="32"/>
+          <w:szCs w:val="32"/>
+        </w:rPr>
+      </w:pPr>
+      <w:r>
+        <w:rPr>
+          <w:sz w:val="32"/>
+          <w:szCs w:val="32"/>
+        </w:rPr>
+        <w:t xml:space="preserve">By asking the same questions to a broader user population, a different qualitative and quantitative analysis might be performed. The questions </w:t>
+      </w:r>
+      <w:r>
+        <w:rPr>
+          <w:sz w:val="32"/>
+          <w:szCs w:val="32"/>
+        </w:rPr>
         <w:lastRenderedPageBreak/>
-        <w:t>• Two</w:t>
-      </w:r>
-      <w:r>
-        <w:rPr>
-          <w:sz w:val="32"/>
-          <w:szCs w:val="32"/>
-        </w:rPr>
-        <w:t xml:space="preserve"> design group members to witness</w:t>
-      </w:r>
-    </w:p>
-    <w:p>
-      <w:pPr>
-        <w:rPr>
-          <w:sz w:val="32"/>
-          <w:szCs w:val="32"/>
-        </w:rPr>
-      </w:pPr>
-    </w:p>
-    <w:p>
-      <w:pPr>
-        <w:rPr>
-          <w:sz w:val="32"/>
-          <w:szCs w:val="32"/>
-        </w:rPr>
-      </w:pPr>
-      <w:r>
-        <w:rPr>
-          <w:sz w:val="32"/>
-          <w:szCs w:val="32"/>
-        </w:rPr>
-        <w:t xml:space="preserve"> Onboarding: </w:t>
-      </w:r>
-    </w:p>
-    <w:p>
-      <w:pPr>
-        <w:rPr>
-          <w:sz w:val="32"/>
-          <w:szCs w:val="32"/>
-        </w:rPr>
-      </w:pPr>
-      <w:r>
-        <w:rPr>
-          <w:sz w:val="32"/>
-          <w:szCs w:val="32"/>
-        </w:rPr>
-        <w:t>The user group will not be educated and will just be given the Administrator's account and password. This is done because the system should be simple to understand and utilize for anybody with a basic understanding of computers. Any essential instructions (for example, how to post various event gallery photographs, how to access student/staff data in the trash, etc.) will be delivered to appropriate users right away.</w:t>
-      </w:r>
-    </w:p>
-    <w:p>
-      <w:pPr>
-        <w:rPr>
-          <w:sz w:val="32"/>
-          <w:szCs w:val="32"/>
-        </w:rPr>
-      </w:pPr>
-      <w:r>
-        <w:rPr>
-          <w:sz w:val="32"/>
-          <w:szCs w:val="32"/>
-        </w:rPr>
-        <w:t xml:space="preserve">Client </w:t>
-      </w:r>
-      <w:r>
-        <w:rPr>
-          <w:sz w:val="32"/>
-          <w:szCs w:val="32"/>
-        </w:rPr>
-        <w:t xml:space="preserve">Feedback: </w:t>
-      </w:r>
-      <w:r>
-        <w:rPr>
-          <w:sz w:val="32"/>
-          <w:szCs w:val="32"/>
-        </w:rPr>
-        <w:t>At the conclusion of the trial, each client should be asked about their opinions on the system, both now and in the future.</w:t>
-      </w:r>
-    </w:p>
-    <w:p>
-      <w:pPr>
-        <w:rPr>
-          <w:sz w:val="32"/>
-          <w:szCs w:val="32"/>
-        </w:rPr>
-      </w:pPr>
-    </w:p>
-    <w:p>
-      <w:pPr>
-        <w:rPr>
-          <w:sz w:val="32"/>
-          <w:szCs w:val="32"/>
-        </w:rPr>
-      </w:pPr>
-    </w:p>
-    <w:p>
-      <w:pPr>
-        <w:rPr>
-          <w:sz w:val="32"/>
-          <w:szCs w:val="32"/>
-        </w:rPr>
-      </w:pPr>
-      <w:r>
-        <w:rPr>
-          <w:rFonts w:cstheme="minorHAnsi"/>
-          <w:sz w:val="32"/>
-          <w:szCs w:val="32"/>
-          <w:lang w:val="en-GB"/>
-        </w:rPr>
-        <w:t>7.3.1 Usability Questionnaire Design</w:t>
-      </w:r>
-    </w:p>
-    <w:p>
-      <w:pPr>
-        <w:rPr>
-          <w:sz w:val="32"/>
-          <w:szCs w:val="32"/>
-        </w:rPr>
-      </w:pPr>
-      <w:r>
-        <w:rPr>
-          <w:sz w:val="32"/>
-          <w:szCs w:val="32"/>
-        </w:rPr>
-        <w:t>To guarantee that crucial aspects are not overlooked and all goals are met, several questionnaires might be produced for each customer.</w:t>
+        <w:t xml:space="preserve">might be changed to allow for a range of responses (ex: </w:t>
+      </w:r>
+      <w:r>
+        <w:rPr>
+          <w:sz w:val="32"/>
+          <w:szCs w:val="32"/>
+        </w:rPr>
+        <w:t>a</w:t>
+      </w:r>
+      <w:r>
+        <w:rPr>
+          <w:sz w:val="32"/>
+          <w:szCs w:val="32"/>
+        </w:rPr>
+        <w:t xml:space="preserve"> scale of 1-10). The replies might be utilized to get statistical information regarding the system's usefulness. Due to the RAD technique used in this system, only important users are involved in any input in order to move on to the next block as quickly as feasible.</w:t>
+      </w:r>
+    </w:p>
+    <w:p>
+      <w:pPr>
+        <w:rPr>
+          <w:sz w:val="32"/>
+          <w:szCs w:val="32"/>
+        </w:rPr>
+      </w:pPr>
+      <w:r>
+        <w:rPr>
+          <w:sz w:val="32"/>
+          <w:szCs w:val="32"/>
+        </w:rPr>
+        <w:t>Answers:</w:t>
+      </w:r>
+    </w:p>
+    <w:p>
+      <w:pPr>
+        <w:rPr>
+          <w:sz w:val="32"/>
+          <w:szCs w:val="32"/>
+        </w:rPr>
+      </w:pPr>
+      <w:r>
+        <w:rPr>
+          <w:sz w:val="32"/>
+          <w:szCs w:val="32"/>
+        </w:rPr>
+        <w:t xml:space="preserve"> Answers from one of the key user group representatives.</w:t>
       </w:r>
     </w:p>
     <w:p>
@@ -4085,29 +3754,60 @@
           <w:sz w:val="32"/>
           <w:szCs w:val="32"/>
         </w:rPr>
-        <w:t>What are your opinions on the s</w:t>
-      </w:r>
-      <w:r>
-        <w:rPr>
-          <w:sz w:val="32"/>
-          <w:szCs w:val="32"/>
-        </w:rPr>
-        <w:t>ystem's general design and feel?</w:t>
-      </w:r>
-    </w:p>
-    <w:p>
-      <w:pPr>
-        <w:rPr>
-          <w:sz w:val="32"/>
-          <w:szCs w:val="32"/>
-        </w:rPr>
-      </w:pPr>
-      <w:r>
-        <w:rPr>
-          <w:sz w:val="32"/>
-          <w:szCs w:val="32"/>
-        </w:rPr>
-        <w:t>•</w:t>
+        <w:t>What are your opinions on the system's general design and feel?</w:t>
+      </w:r>
+    </w:p>
+    <w:p>
+      <w:pPr>
+        <w:rPr>
+          <w:sz w:val="32"/>
+          <w:szCs w:val="32"/>
+        </w:rPr>
+      </w:pPr>
+      <w:r>
+        <w:rPr>
+          <w:sz w:val="32"/>
+          <w:szCs w:val="32"/>
+        </w:rPr>
+        <w:t xml:space="preserve">- </w:t>
+      </w:r>
+      <w:r>
+        <w:rPr>
+          <w:sz w:val="32"/>
+          <w:szCs w:val="32"/>
+        </w:rPr>
+        <w:t>At this point, the system seems and feels excellent, smooth, and clean. The front looks inviting and appears to follow our rivals' current trends. It's simple to move between sites, and the mobile version works just as well. The design phase of the system appears to be going swimmingly.</w:t>
+      </w:r>
+    </w:p>
+    <w:p>
+      <w:pPr>
+        <w:rPr>
+          <w:sz w:val="32"/>
+          <w:szCs w:val="32"/>
+        </w:rPr>
+      </w:pPr>
+    </w:p>
+    <w:p>
+      <w:pPr>
+        <w:rPr>
+          <w:sz w:val="32"/>
+          <w:szCs w:val="32"/>
+        </w:rPr>
+      </w:pPr>
+    </w:p>
+    <w:p>
+      <w:pPr>
+        <w:rPr>
+          <w:sz w:val="32"/>
+          <w:szCs w:val="32"/>
+        </w:rPr>
+      </w:pPr>
+      <w:r>
+        <w:rPr>
+          <w:sz w:val="32"/>
+          <w:szCs w:val="32"/>
+        </w:rPr>
+        <w:t xml:space="preserve">• </w:t>
       </w:r>
       <w:r>
         <w:rPr>
@@ -4129,7 +3829,52 @@
           <w:sz w:val="32"/>
           <w:szCs w:val="32"/>
         </w:rPr>
-        <w:t>•</w:t>
+        <w:t xml:space="preserve">- </w:t>
+      </w:r>
+      <w:r>
+        <w:rPr>
+          <w:sz w:val="32"/>
+          <w:szCs w:val="32"/>
+        </w:rPr>
+        <w:t>As previously said, the system was simple to use, and you could find things precisely where you needed them. Overall, with some practice with the system, it was extr</w:t>
+      </w:r>
+      <w:r>
+        <w:rPr>
+          <w:sz w:val="32"/>
+          <w:szCs w:val="32"/>
+        </w:rPr>
+        <w:t>emely simple to get started.</w:t>
+      </w:r>
+    </w:p>
+    <w:p>
+      <w:pPr>
+        <w:rPr>
+          <w:sz w:val="32"/>
+          <w:szCs w:val="32"/>
+        </w:rPr>
+      </w:pPr>
+    </w:p>
+    <w:p>
+      <w:pPr>
+        <w:rPr>
+          <w:sz w:val="32"/>
+          <w:szCs w:val="32"/>
+        </w:rPr>
+      </w:pPr>
+    </w:p>
+    <w:p>
+      <w:pPr>
+        <w:rPr>
+          <w:sz w:val="32"/>
+          <w:szCs w:val="32"/>
+        </w:rPr>
+      </w:pPr>
+      <w:r>
+        <w:rPr>
+          <w:sz w:val="32"/>
+          <w:szCs w:val="32"/>
+        </w:rPr>
+        <w:t xml:space="preserve"> • </w:t>
       </w:r>
       <w:r>
         <w:rPr>
@@ -4151,58 +3896,21 @@
           <w:sz w:val="32"/>
           <w:szCs w:val="32"/>
         </w:rPr>
-        <w:t xml:space="preserve">• </w:t>
-      </w:r>
-      <w:r>
-        <w:rPr>
-          <w:sz w:val="32"/>
-          <w:szCs w:val="32"/>
-        </w:rPr>
-        <w:t>After using the system for a time, how efficient were you?</w:t>
-      </w:r>
-    </w:p>
-    <w:p>
-      <w:pPr>
-        <w:rPr>
-          <w:sz w:val="32"/>
-          <w:szCs w:val="32"/>
-        </w:rPr>
-      </w:pPr>
-      <w:r>
-        <w:rPr>
-          <w:sz w:val="32"/>
-          <w:szCs w:val="32"/>
-        </w:rPr>
-        <w:t xml:space="preserve">• </w:t>
-      </w:r>
-      <w:r>
-        <w:rPr>
-          <w:sz w:val="32"/>
-          <w:szCs w:val="32"/>
-        </w:rPr>
-        <w:t>Have you discovered any major flaws or errors at this point?</w:t>
-      </w:r>
-    </w:p>
-    <w:p>
-      <w:pPr>
-        <w:rPr>
-          <w:sz w:val="32"/>
-          <w:szCs w:val="32"/>
-        </w:rPr>
-      </w:pPr>
-      <w:r>
-        <w:rPr>
-          <w:sz w:val="32"/>
-          <w:szCs w:val="32"/>
-        </w:rPr>
-        <w:t>•</w:t>
-      </w:r>
-      <w:r>
-        <w:rPr>
-          <w:sz w:val="32"/>
-          <w:szCs w:val="32"/>
-        </w:rPr>
-        <w:t>Do you believe the system should be altered in any way?</w:t>
+        <w:t>- Yes, the system was generally fun to use. We are looking forward to using the system w</w:t>
+      </w:r>
+      <w:r>
+        <w:rPr>
+          <w:sz w:val="32"/>
+          <w:szCs w:val="32"/>
+        </w:rPr>
+        <w:t>henever more features are added</w:t>
+      </w:r>
+      <w:r>
+        <w:rPr>
+          <w:sz w:val="32"/>
+          <w:szCs w:val="32"/>
+        </w:rPr>
+        <w:t xml:space="preserve">. </w:t>
       </w:r>
     </w:p>
     <w:p>
@@ -4226,251 +3934,6 @@
           <w:szCs w:val="32"/>
         </w:rPr>
         <w:lastRenderedPageBreak/>
-        <w:t xml:space="preserve">By asking the same questions to a broader user population, a different qualitative and quantitative analysis might be performed. The questions might be changed to allow for a range of responses (ex: </w:t>
-      </w:r>
-      <w:r>
-        <w:rPr>
-          <w:sz w:val="32"/>
-          <w:szCs w:val="32"/>
-        </w:rPr>
-        <w:t>a</w:t>
-      </w:r>
-      <w:r>
-        <w:rPr>
-          <w:sz w:val="32"/>
-          <w:szCs w:val="32"/>
-        </w:rPr>
-        <w:t xml:space="preserve"> scale of 1-10). The replies might be utilized to get statistical information regarding the system's usefulness. Due to the RAD technique used in this system, only important users are involved in any input in order to move on to the next block as quickly as feasible.</w:t>
-      </w:r>
-    </w:p>
-    <w:p>
-      <w:pPr>
-        <w:rPr>
-          <w:sz w:val="32"/>
-          <w:szCs w:val="32"/>
-        </w:rPr>
-      </w:pPr>
-      <w:r>
-        <w:rPr>
-          <w:sz w:val="32"/>
-          <w:szCs w:val="32"/>
-        </w:rPr>
-        <w:t>Answers:</w:t>
-      </w:r>
-    </w:p>
-    <w:p>
-      <w:pPr>
-        <w:rPr>
-          <w:sz w:val="32"/>
-          <w:szCs w:val="32"/>
-        </w:rPr>
-      </w:pPr>
-      <w:r>
-        <w:rPr>
-          <w:sz w:val="32"/>
-          <w:szCs w:val="32"/>
-        </w:rPr>
-        <w:t xml:space="preserve"> Answers from one of the key user group representatives.</w:t>
-      </w:r>
-    </w:p>
-    <w:p>
-      <w:pPr>
-        <w:rPr>
-          <w:sz w:val="32"/>
-          <w:szCs w:val="32"/>
-        </w:rPr>
-      </w:pPr>
-      <w:r>
-        <w:rPr>
-          <w:sz w:val="32"/>
-          <w:szCs w:val="32"/>
-        </w:rPr>
-        <w:t xml:space="preserve"> • </w:t>
-      </w:r>
-      <w:r>
-        <w:rPr>
-          <w:sz w:val="32"/>
-          <w:szCs w:val="32"/>
-        </w:rPr>
-        <w:t>What are your opinions on the system's general design and feel?</w:t>
-      </w:r>
-    </w:p>
-    <w:p>
-      <w:pPr>
-        <w:rPr>
-          <w:sz w:val="32"/>
-          <w:szCs w:val="32"/>
-        </w:rPr>
-      </w:pPr>
-      <w:r>
-        <w:rPr>
-          <w:sz w:val="32"/>
-          <w:szCs w:val="32"/>
-        </w:rPr>
-        <w:t xml:space="preserve">- </w:t>
-      </w:r>
-      <w:r>
-        <w:rPr>
-          <w:sz w:val="32"/>
-          <w:szCs w:val="32"/>
-        </w:rPr>
-        <w:t>At this point, the system seems and feels excellent, smooth, and clean. The front looks inviting and appears to follow our rivals' current trends. It's simple to move between sites, and the mobile version works just as well. The design phase of the system appears to be going swimmingly.</w:t>
-      </w:r>
-    </w:p>
-    <w:p>
-      <w:pPr>
-        <w:rPr>
-          <w:sz w:val="32"/>
-          <w:szCs w:val="32"/>
-        </w:rPr>
-      </w:pPr>
-    </w:p>
-    <w:p>
-      <w:pPr>
-        <w:rPr>
-          <w:sz w:val="32"/>
-          <w:szCs w:val="32"/>
-        </w:rPr>
-      </w:pPr>
-    </w:p>
-    <w:p>
-      <w:pPr>
-        <w:rPr>
-          <w:sz w:val="32"/>
-          <w:szCs w:val="32"/>
-        </w:rPr>
-      </w:pPr>
-      <w:r>
-        <w:rPr>
-          <w:sz w:val="32"/>
-          <w:szCs w:val="32"/>
-        </w:rPr>
-        <w:t xml:space="preserve">• </w:t>
-      </w:r>
-      <w:r>
-        <w:rPr>
-          <w:sz w:val="32"/>
-          <w:szCs w:val="32"/>
-        </w:rPr>
-        <w:t>How tough was it for you to get started with the system?</w:t>
-      </w:r>
-    </w:p>
-    <w:p>
-      <w:pPr>
-        <w:rPr>
-          <w:sz w:val="32"/>
-          <w:szCs w:val="32"/>
-        </w:rPr>
-      </w:pPr>
-      <w:r>
-        <w:rPr>
-          <w:sz w:val="32"/>
-          <w:szCs w:val="32"/>
-        </w:rPr>
-        <w:t xml:space="preserve">- </w:t>
-      </w:r>
-      <w:r>
-        <w:rPr>
-          <w:sz w:val="32"/>
-          <w:szCs w:val="32"/>
-        </w:rPr>
-        <w:t>As previously said, the system was simple to use, and you could find things precisely where you needed them. Overall, with some practice with the system, it was extr</w:t>
-      </w:r>
-      <w:r>
-        <w:rPr>
-          <w:sz w:val="32"/>
-          <w:szCs w:val="32"/>
-        </w:rPr>
-        <w:t>emely simple to get started.</w:t>
-      </w:r>
-    </w:p>
-    <w:p>
-      <w:pPr>
-        <w:rPr>
-          <w:sz w:val="32"/>
-          <w:szCs w:val="32"/>
-        </w:rPr>
-      </w:pPr>
-    </w:p>
-    <w:p>
-      <w:pPr>
-        <w:rPr>
-          <w:sz w:val="32"/>
-          <w:szCs w:val="32"/>
-        </w:rPr>
-      </w:pPr>
-    </w:p>
-    <w:p>
-      <w:pPr>
-        <w:rPr>
-          <w:sz w:val="32"/>
-          <w:szCs w:val="32"/>
-        </w:rPr>
-      </w:pPr>
-      <w:r>
-        <w:rPr>
-          <w:sz w:val="32"/>
-          <w:szCs w:val="32"/>
-        </w:rPr>
-        <w:t xml:space="preserve"> • </w:t>
-      </w:r>
-      <w:r>
-        <w:rPr>
-          <w:sz w:val="32"/>
-          <w:szCs w:val="32"/>
-        </w:rPr>
-        <w:t>Did you find the system to be enjoyable?</w:t>
-      </w:r>
-    </w:p>
-    <w:p>
-      <w:pPr>
-        <w:rPr>
-          <w:sz w:val="32"/>
-          <w:szCs w:val="32"/>
-        </w:rPr>
-      </w:pPr>
-      <w:r>
-        <w:rPr>
-          <w:sz w:val="32"/>
-          <w:szCs w:val="32"/>
-        </w:rPr>
-        <w:t>- Yes, the system was generally fun to use. We are looking forward to using the system w</w:t>
-      </w:r>
-      <w:r>
-        <w:rPr>
-          <w:sz w:val="32"/>
-          <w:szCs w:val="32"/>
-        </w:rPr>
-        <w:t>henever more features are added</w:t>
-      </w:r>
-      <w:r>
-        <w:rPr>
-          <w:sz w:val="32"/>
-          <w:szCs w:val="32"/>
-        </w:rPr>
-        <w:t xml:space="preserve">. </w:t>
-      </w:r>
-    </w:p>
-    <w:p>
-      <w:pPr>
-        <w:rPr>
-          <w:sz w:val="32"/>
-          <w:szCs w:val="32"/>
-        </w:rPr>
-      </w:pPr>
-    </w:p>
-    <w:p>
-      <w:pPr>
-        <w:rPr>
-          <w:sz w:val="32"/>
-          <w:szCs w:val="32"/>
-        </w:rPr>
-      </w:pPr>
-      <w:r>
-        <w:rPr>
-          <w:sz w:val="32"/>
-          <w:szCs w:val="32"/>
-        </w:rPr>
         <w:t xml:space="preserve">• </w:t>
       </w:r>
       <w:r>
@@ -4909,7 +4372,6 @@
       <w:rFonts w:ascii="Arial" w:eastAsia="Times New Roman" w:hAnsi="Arial" w:cs="Times New Roman"/>
       <w:sz w:val="32"/>
       <w:szCs w:val="24"/>
-      <w:lang/>
     </w:rPr>
   </w:style>
   <w:style w:type="character" w:customStyle="1" w:styleId="TitleChar">
@@ -4921,7 +4383,6 @@
       <w:rFonts w:ascii="Arial" w:eastAsia="Times New Roman" w:hAnsi="Arial" w:cs="Times New Roman"/>
       <w:sz w:val="32"/>
       <w:szCs w:val="24"/>
-      <w:lang/>
     </w:rPr>
   </w:style>
   <w:style w:type="table" w:styleId="TableGrid">
@@ -5350,7 +4811,7 @@
   <a:extraClrSchemeLst/>
   <a:extLst>
     <a:ext uri="{05A4C25C-085E-4340-85A3-A5531E510DB2}">
-      <thm15:themeFamily xmlns:thm15="http://schemas.microsoft.com/office/thememl/2012/main" xmlns="" name="Office Theme" id="{62F939B6-93AF-4DB8-9C6B-D6C7DFDC589F}" vid="{4A3C46E8-61CC-4603-A589-7422A47A8E4A}"/>
+      <thm15:themeFamily xmlns="" xmlns:thm15="http://schemas.microsoft.com/office/thememl/2012/main" name="Office Theme" id="{62F939B6-93AF-4DB8-9C6B-D6C7DFDC589F}" vid="{4A3C46E8-61CC-4603-A589-7422A47A8E4A}"/>
     </a:ext>
   </a:extLst>
 </a:theme>

</xml_diff>